<commit_message>
Updated final report, added poster and updated readme.
</commit_message>
<xml_diff>
--- a/Reverse Engineering Report.docx
+++ b/Reverse Engineering Report.docx
@@ -1047,7 +1047,7 @@
             </w:rPr>
             <w:fldChar w:fldCharType="separate"/>
           </w:r>
-          <w:hyperlink w:anchor="_Toc37424964" w:history="1">
+          <w:hyperlink w:anchor="_Toc37504921" w:history="1">
             <w:r>
               <w:rPr>
                 <w:rStyle w:val="Hyperlink"/>
@@ -1074,7 +1074,7 @@
                 <w:noProof/>
                 <w:webHidden/>
               </w:rPr>
-              <w:instrText xml:space="preserve"> PAGEREF _Toc37424964 \h </w:instrText>
+              <w:instrText xml:space="preserve"> PAGEREF _Toc37504921 \h </w:instrText>
             </w:r>
             <w:r>
               <w:rPr>
@@ -1120,7 +1120,7 @@
               <w:szCs w:val="24"/>
             </w:rPr>
           </w:pPr>
-          <w:hyperlink w:anchor="_Toc37424965" w:history="1">
+          <w:hyperlink w:anchor="_Toc37504922" w:history="1">
             <w:r>
               <w:rPr>
                 <w:rStyle w:val="Hyperlink"/>
@@ -1147,7 +1147,7 @@
                 <w:noProof/>
                 <w:webHidden/>
               </w:rPr>
-              <w:instrText xml:space="preserve"> PAGEREF _Toc37424965 \h </w:instrText>
+              <w:instrText xml:space="preserve"> PAGEREF _Toc37504922 \h </w:instrText>
             </w:r>
             <w:r>
               <w:rPr>
@@ -1193,7 +1193,7 @@
               <w:szCs w:val="24"/>
             </w:rPr>
           </w:pPr>
-          <w:hyperlink w:anchor="_Toc37424966" w:history="1">
+          <w:hyperlink w:anchor="_Toc37504923" w:history="1">
             <w:r>
               <w:rPr>
                 <w:rStyle w:val="Hyperlink"/>
@@ -1220,7 +1220,7 @@
                 <w:noProof/>
                 <w:webHidden/>
               </w:rPr>
-              <w:instrText xml:space="preserve"> PAGEREF _Toc37424966 \h </w:instrText>
+              <w:instrText xml:space="preserve"> PAGEREF _Toc37504923 \h </w:instrText>
             </w:r>
             <w:r>
               <w:rPr>
@@ -1266,7 +1266,7 @@
               <w:szCs w:val="24"/>
             </w:rPr>
           </w:pPr>
-          <w:hyperlink w:anchor="_Toc37424967" w:history="1">
+          <w:hyperlink w:anchor="_Toc37504924" w:history="1">
             <w:r>
               <w:rPr>
                 <w:rStyle w:val="Hyperlink"/>
@@ -1293,7 +1293,7 @@
                 <w:noProof/>
                 <w:webHidden/>
               </w:rPr>
-              <w:instrText xml:space="preserve"> PAGEREF _Toc37424967 \h </w:instrText>
+              <w:instrText xml:space="preserve"> PAGEREF _Toc37504924 \h </w:instrText>
             </w:r>
             <w:r>
               <w:rPr>
@@ -1339,7 +1339,7 @@
               <w:noProof/>
             </w:rPr>
           </w:pPr>
-          <w:hyperlink w:anchor="_Toc37424968" w:history="1">
+          <w:hyperlink w:anchor="_Toc37504925" w:history="1">
             <w:r>
               <w:rPr>
                 <w:rStyle w:val="Hyperlink"/>
@@ -1366,7 +1366,7 @@
                 <w:noProof/>
                 <w:webHidden/>
               </w:rPr>
-              <w:instrText xml:space="preserve"> PAGEREF _Toc37424968 \h </w:instrText>
+              <w:instrText xml:space="preserve"> PAGEREF _Toc37504925 \h </w:instrText>
             </w:r>
             <w:r>
               <w:rPr>
@@ -1386,7 +1386,7 @@
                 <w:noProof/>
                 <w:webHidden/>
               </w:rPr>
-              <w:t>3</w:t>
+              <w:t>2</w:t>
             </w:r>
             <w:r>
               <w:rPr>
@@ -1412,7 +1412,7 @@
               <w:szCs w:val="24"/>
             </w:rPr>
           </w:pPr>
-          <w:hyperlink w:anchor="_Toc37424969" w:history="1">
+          <w:hyperlink w:anchor="_Toc37504926" w:history="1">
             <w:r>
               <w:rPr>
                 <w:rStyle w:val="Hyperlink"/>
@@ -1439,7 +1439,7 @@
                 <w:noProof/>
                 <w:webHidden/>
               </w:rPr>
-              <w:instrText xml:space="preserve"> PAGEREF _Toc37424969 \h </w:instrText>
+              <w:instrText xml:space="preserve"> PAGEREF _Toc37504926 \h </w:instrText>
             </w:r>
             <w:r>
               <w:rPr>
@@ -1459,7 +1459,7 @@
                 <w:noProof/>
                 <w:webHidden/>
               </w:rPr>
-              <w:t>3</w:t>
+              <w:t>2</w:t>
             </w:r>
             <w:r>
               <w:rPr>
@@ -1485,7 +1485,7 @@
               <w:szCs w:val="24"/>
             </w:rPr>
           </w:pPr>
-          <w:hyperlink w:anchor="_Toc37424970" w:history="1">
+          <w:hyperlink w:anchor="_Toc37504927" w:history="1">
             <w:r>
               <w:rPr>
                 <w:rStyle w:val="Hyperlink"/>
@@ -1512,7 +1512,7 @@
                 <w:noProof/>
                 <w:webHidden/>
               </w:rPr>
-              <w:instrText xml:space="preserve"> PAGEREF _Toc37424970 \h </w:instrText>
+              <w:instrText xml:space="preserve"> PAGEREF _Toc37504927 \h </w:instrText>
             </w:r>
             <w:r>
               <w:rPr>
@@ -1558,7 +1558,7 @@
               <w:szCs w:val="24"/>
             </w:rPr>
           </w:pPr>
-          <w:hyperlink w:anchor="_Toc37424971" w:history="1">
+          <w:hyperlink w:anchor="_Toc37504928" w:history="1">
             <w:r>
               <w:rPr>
                 <w:rStyle w:val="Hyperlink"/>
@@ -1585,7 +1585,7 @@
                 <w:noProof/>
                 <w:webHidden/>
               </w:rPr>
-              <w:instrText xml:space="preserve"> PAGEREF _Toc37424971 \h </w:instrText>
+              <w:instrText xml:space="preserve"> PAGEREF _Toc37504928 \h </w:instrText>
             </w:r>
             <w:r>
               <w:rPr>
@@ -1631,7 +1631,7 @@
               <w:noProof/>
             </w:rPr>
           </w:pPr>
-          <w:hyperlink w:anchor="_Toc37424972" w:history="1">
+          <w:hyperlink w:anchor="_Toc37504929" w:history="1">
             <w:r>
               <w:rPr>
                 <w:rStyle w:val="Hyperlink"/>
@@ -1658,7 +1658,7 @@
                 <w:noProof/>
                 <w:webHidden/>
               </w:rPr>
-              <w:instrText xml:space="preserve"> PAGEREF _Toc37424972 \h </w:instrText>
+              <w:instrText xml:space="preserve"> PAGEREF _Toc37504929 \h </w:instrText>
             </w:r>
             <w:r>
               <w:rPr>
@@ -1704,7 +1704,7 @@
               <w:szCs w:val="24"/>
             </w:rPr>
           </w:pPr>
-          <w:hyperlink w:anchor="_Toc37424973" w:history="1">
+          <w:hyperlink w:anchor="_Toc37504930" w:history="1">
             <w:r>
               <w:rPr>
                 <w:rStyle w:val="Hyperlink"/>
@@ -1731,7 +1731,7 @@
                 <w:noProof/>
                 <w:webHidden/>
               </w:rPr>
-              <w:instrText xml:space="preserve"> PAGEREF _Toc37424973 \h </w:instrText>
+              <w:instrText xml:space="preserve"> PAGEREF _Toc37504930 \h </w:instrText>
             </w:r>
             <w:r>
               <w:rPr>
@@ -1775,7 +1775,7 @@
               <w:szCs w:val="24"/>
             </w:rPr>
           </w:pPr>
-          <w:hyperlink w:anchor="_Toc37424974" w:history="1">
+          <w:hyperlink w:anchor="_Toc37504931" w:history="1">
             <w:r>
               <w:rPr>
                 <w:rStyle w:val="Hyperlink"/>
@@ -1802,7 +1802,7 @@
                 <w:noProof/>
                 <w:webHidden/>
               </w:rPr>
-              <w:instrText xml:space="preserve"> PAGEREF _Toc37424974 \h </w:instrText>
+              <w:instrText xml:space="preserve"> PAGEREF _Toc37504931 \h </w:instrText>
             </w:r>
             <w:r>
               <w:rPr>
@@ -1846,7 +1846,7 @@
               <w:szCs w:val="24"/>
             </w:rPr>
           </w:pPr>
-          <w:hyperlink w:anchor="_Toc37424975" w:history="1">
+          <w:hyperlink w:anchor="_Toc37504932" w:history="1">
             <w:r>
               <w:rPr>
                 <w:rStyle w:val="Hyperlink"/>
@@ -1873,7 +1873,7 @@
                 <w:noProof/>
                 <w:webHidden/>
               </w:rPr>
-              <w:instrText xml:space="preserve"> PAGEREF _Toc37424975 \h </w:instrText>
+              <w:instrText xml:space="preserve"> PAGEREF _Toc37504932 \h </w:instrText>
             </w:r>
             <w:r>
               <w:rPr>
@@ -1893,7 +1893,7 @@
                 <w:noProof/>
                 <w:webHidden/>
               </w:rPr>
-              <w:t>6</w:t>
+              <w:t>5</w:t>
             </w:r>
             <w:r>
               <w:rPr>
@@ -1917,7 +1917,7 @@
               <w:szCs w:val="24"/>
             </w:rPr>
           </w:pPr>
-          <w:hyperlink w:anchor="_Toc37424976" w:history="1">
+          <w:hyperlink w:anchor="_Toc37504933" w:history="1">
             <w:r>
               <w:rPr>
                 <w:rStyle w:val="Hyperlink"/>
@@ -1944,7 +1944,7 @@
                 <w:noProof/>
                 <w:webHidden/>
               </w:rPr>
-              <w:instrText xml:space="preserve"> PAGEREF _Toc37424976 \h </w:instrText>
+              <w:instrText xml:space="preserve"> PAGEREF _Toc37504933 \h </w:instrText>
             </w:r>
             <w:r>
               <w:rPr>
@@ -1964,7 +1964,7 @@
                 <w:noProof/>
                 <w:webHidden/>
               </w:rPr>
-              <w:t>7</w:t>
+              <w:t>6</w:t>
             </w:r>
             <w:r>
               <w:rPr>
@@ -1988,7 +1988,7 @@
               <w:szCs w:val="24"/>
             </w:rPr>
           </w:pPr>
-          <w:hyperlink w:anchor="_Toc37424977" w:history="1">
+          <w:hyperlink w:anchor="_Toc37504934" w:history="1">
             <w:r>
               <w:rPr>
                 <w:rStyle w:val="Hyperlink"/>
@@ -2015,7 +2015,7 @@
                 <w:noProof/>
                 <w:webHidden/>
               </w:rPr>
-              <w:instrText xml:space="preserve"> PAGEREF _Toc37424977 \h </w:instrText>
+              <w:instrText xml:space="preserve"> PAGEREF _Toc37504934 \h </w:instrText>
             </w:r>
             <w:r>
               <w:rPr>
@@ -2035,7 +2035,7 @@
                 <w:noProof/>
                 <w:webHidden/>
               </w:rPr>
-              <w:t>8</w:t>
+              <w:t>7</w:t>
             </w:r>
             <w:r>
               <w:rPr>
@@ -2059,7 +2059,7 @@
               <w:szCs w:val="24"/>
             </w:rPr>
           </w:pPr>
-          <w:hyperlink w:anchor="_Toc37424978" w:history="1">
+          <w:hyperlink w:anchor="_Toc37504935" w:history="1">
             <w:r>
               <w:rPr>
                 <w:rStyle w:val="Hyperlink"/>
@@ -2086,7 +2086,7 @@
                 <w:noProof/>
                 <w:webHidden/>
               </w:rPr>
-              <w:instrText xml:space="preserve"> PAGEREF _Toc37424978 \h </w:instrText>
+              <w:instrText xml:space="preserve"> PAGEREF _Toc37504935 \h </w:instrText>
             </w:r>
             <w:r>
               <w:rPr>
@@ -2106,7 +2106,7 @@
                 <w:noProof/>
                 <w:webHidden/>
               </w:rPr>
-              <w:t>8</w:t>
+              <w:t>7</w:t>
             </w:r>
             <w:r>
               <w:rPr>
@@ -2132,7 +2132,7 @@
               <w:szCs w:val="24"/>
             </w:rPr>
           </w:pPr>
-          <w:hyperlink w:anchor="_Toc37424979" w:history="1">
+          <w:hyperlink w:anchor="_Toc37504936" w:history="1">
             <w:r>
               <w:rPr>
                 <w:rStyle w:val="Hyperlink"/>
@@ -2159,7 +2159,7 @@
                 <w:noProof/>
                 <w:webHidden/>
               </w:rPr>
-              <w:instrText xml:space="preserve"> PAGEREF _Toc37424979 \h </w:instrText>
+              <w:instrText xml:space="preserve"> PAGEREF _Toc37504936 \h </w:instrText>
             </w:r>
             <w:r>
               <w:rPr>
@@ -2179,7 +2179,7 @@
                 <w:noProof/>
                 <w:webHidden/>
               </w:rPr>
-              <w:t>9</w:t>
+              <w:t>8</w:t>
             </w:r>
             <w:r>
               <w:rPr>
@@ -2203,7 +2203,7 @@
               <w:szCs w:val="24"/>
             </w:rPr>
           </w:pPr>
-          <w:hyperlink w:anchor="_Toc37424980" w:history="1">
+          <w:hyperlink w:anchor="_Toc37504937" w:history="1">
             <w:r>
               <w:rPr>
                 <w:rStyle w:val="Hyperlink"/>
@@ -2230,7 +2230,7 @@
                 <w:noProof/>
                 <w:webHidden/>
               </w:rPr>
-              <w:instrText xml:space="preserve"> PAGEREF _Toc37424980 \h </w:instrText>
+              <w:instrText xml:space="preserve"> PAGEREF _Toc37504937 \h </w:instrText>
             </w:r>
             <w:r>
               <w:rPr>
@@ -2250,7 +2250,7 @@
                 <w:noProof/>
                 <w:webHidden/>
               </w:rPr>
-              <w:t>9</w:t>
+              <w:t>8</w:t>
             </w:r>
             <w:r>
               <w:rPr>
@@ -2274,7 +2274,7 @@
               <w:szCs w:val="24"/>
             </w:rPr>
           </w:pPr>
-          <w:hyperlink w:anchor="_Toc37424981" w:history="1">
+          <w:hyperlink w:anchor="_Toc37504938" w:history="1">
             <w:r>
               <w:rPr>
                 <w:rStyle w:val="Hyperlink"/>
@@ -2301,7 +2301,7 @@
                 <w:noProof/>
                 <w:webHidden/>
               </w:rPr>
-              <w:instrText xml:space="preserve"> PAGEREF _Toc37424981 \h </w:instrText>
+              <w:instrText xml:space="preserve"> PAGEREF _Toc37504938 \h </w:instrText>
             </w:r>
             <w:r>
               <w:rPr>
@@ -2321,7 +2321,7 @@
                 <w:noProof/>
                 <w:webHidden/>
               </w:rPr>
-              <w:t>10</w:t>
+              <w:t>9</w:t>
             </w:r>
             <w:r>
               <w:rPr>
@@ -2345,7 +2345,7 @@
               <w:szCs w:val="24"/>
             </w:rPr>
           </w:pPr>
-          <w:hyperlink w:anchor="_Toc37424982" w:history="1">
+          <w:hyperlink w:anchor="_Toc37504939" w:history="1">
             <w:r>
               <w:rPr>
                 <w:rStyle w:val="Hyperlink"/>
@@ -2372,7 +2372,78 @@
                 <w:noProof/>
                 <w:webHidden/>
               </w:rPr>
-              <w:instrText xml:space="preserve"> PAGEREF _Toc37424982 \h </w:instrText>
+              <w:instrText xml:space="preserve"> PAGEREF _Toc37504939 \h </w:instrText>
+            </w:r>
+            <w:r>
+              <w:rPr>
+                <w:noProof/>
+                <w:webHidden/>
+              </w:rPr>
+            </w:r>
+            <w:r>
+              <w:rPr>
+                <w:noProof/>
+                <w:webHidden/>
+              </w:rPr>
+              <w:fldChar w:fldCharType="separate"/>
+            </w:r>
+            <w:r>
+              <w:rPr>
+                <w:noProof/>
+                <w:webHidden/>
+              </w:rPr>
+              <w:t>10</w:t>
+            </w:r>
+            <w:r>
+              <w:rPr>
+                <w:noProof/>
+                <w:webHidden/>
+              </w:rPr>
+              <w:fldChar w:fldCharType="end"/>
+            </w:r>
+          </w:hyperlink>
+        </w:p>
+        <w:p>
+          <w:pPr>
+            <w:pStyle w:val="TOC3"/>
+            <w:tabs>
+              <w:tab w:val="right" w:leader="dot" w:pos="9010"/>
+            </w:tabs>
+            <w:rPr>
+              <w:rFonts w:eastAsiaTheme="minorEastAsia" w:cstheme="minorBidi"/>
+              <w:noProof/>
+              <w:sz w:val="24"/>
+              <w:szCs w:val="24"/>
+            </w:rPr>
+          </w:pPr>
+          <w:hyperlink w:anchor="_Toc37504940" w:history="1">
+            <w:r>
+              <w:rPr>
+                <w:rStyle w:val="Hyperlink"/>
+                <w:noProof/>
+              </w:rPr>
+              <w:t>mgdilolmsoamasiug</w:t>
+            </w:r>
+            <w:r>
+              <w:rPr>
+                <w:noProof/>
+                <w:webHidden/>
+              </w:rPr>
+              <w:tab/>
+            </w:r>
+            <w:r>
+              <w:rPr>
+                <w:noProof/>
+                <w:webHidden/>
+              </w:rPr>
+              <w:fldChar w:fldCharType="begin"/>
+            </w:r>
+            <w:r>
+              <w:rPr>
+                <w:noProof/>
+                <w:webHidden/>
+              </w:rPr>
+              <w:instrText xml:space="preserve"> PAGEREF _Toc37504940 \h </w:instrText>
             </w:r>
             <w:r>
               <w:rPr>
@@ -2418,7 +2489,7 @@
               <w:szCs w:val="24"/>
             </w:rPr>
           </w:pPr>
-          <w:hyperlink w:anchor="_Toc37424983" w:history="1">
+          <w:hyperlink w:anchor="_Toc37504941" w:history="1">
             <w:r>
               <w:rPr>
                 <w:rStyle w:val="Hyperlink"/>
@@ -2445,7 +2516,7 @@
                 <w:noProof/>
                 <w:webHidden/>
               </w:rPr>
-              <w:instrText xml:space="preserve"> PAGEREF _Toc37424983 \h </w:instrText>
+              <w:instrText xml:space="preserve"> PAGEREF _Toc37504941 \h </w:instrText>
             </w:r>
             <w:r>
               <w:rPr>
@@ -2465,7 +2536,7 @@
                 <w:noProof/>
                 <w:webHidden/>
               </w:rPr>
-              <w:t>11</w:t>
+              <w:t>12</w:t>
             </w:r>
             <w:r>
               <w:rPr>
@@ -2489,7 +2560,7 @@
               <w:szCs w:val="24"/>
             </w:rPr>
           </w:pPr>
-          <w:hyperlink w:anchor="_Toc37424984" w:history="1">
+          <w:hyperlink w:anchor="_Toc37504942" w:history="1">
             <w:r>
               <w:rPr>
                 <w:rStyle w:val="Hyperlink"/>
@@ -2516,7 +2587,7 @@
                 <w:noProof/>
                 <w:webHidden/>
               </w:rPr>
-              <w:instrText xml:space="preserve"> PAGEREF _Toc37424984 \h </w:instrText>
+              <w:instrText xml:space="preserve"> PAGEREF _Toc37504942 \h </w:instrText>
             </w:r>
             <w:r>
               <w:rPr>
@@ -2536,7 +2607,7 @@
                 <w:noProof/>
                 <w:webHidden/>
               </w:rPr>
-              <w:t>11</w:t>
+              <w:t>12</w:t>
             </w:r>
             <w:r>
               <w:rPr>
@@ -2562,7 +2633,7 @@
               <w:szCs w:val="24"/>
             </w:rPr>
           </w:pPr>
-          <w:hyperlink w:anchor="_Toc37424985" w:history="1">
+          <w:hyperlink w:anchor="_Toc37504943" w:history="1">
             <w:r>
               <w:rPr>
                 <w:rStyle w:val="Hyperlink"/>
@@ -2589,7 +2660,7 @@
                 <w:noProof/>
                 <w:webHidden/>
               </w:rPr>
-              <w:instrText xml:space="preserve"> PAGEREF _Toc37424985 \h </w:instrText>
+              <w:instrText xml:space="preserve"> PAGEREF _Toc37504943 \h </w:instrText>
             </w:r>
             <w:r>
               <w:rPr>
@@ -2633,7 +2704,7 @@
               <w:szCs w:val="24"/>
             </w:rPr>
           </w:pPr>
-          <w:hyperlink w:anchor="_Toc37424986" w:history="1">
+          <w:hyperlink w:anchor="_Toc37504944" w:history="1">
             <w:r>
               <w:rPr>
                 <w:rStyle w:val="Hyperlink"/>
@@ -2660,7 +2731,7 @@
                 <w:noProof/>
                 <w:webHidden/>
               </w:rPr>
-              <w:instrText xml:space="preserve"> PAGEREF _Toc37424986 \h </w:instrText>
+              <w:instrText xml:space="preserve"> PAGEREF _Toc37504944 \h </w:instrText>
             </w:r>
             <w:r>
               <w:rPr>
@@ -2704,7 +2775,7 @@
               <w:szCs w:val="24"/>
             </w:rPr>
           </w:pPr>
-          <w:hyperlink w:anchor="_Toc37424987" w:history="1">
+          <w:hyperlink w:anchor="_Toc37504945" w:history="1">
             <w:r>
               <w:rPr>
                 <w:rStyle w:val="Hyperlink"/>
@@ -2731,7 +2802,7 @@
                 <w:noProof/>
                 <w:webHidden/>
               </w:rPr>
-              <w:instrText xml:space="preserve"> PAGEREF _Toc37424987 \h </w:instrText>
+              <w:instrText xml:space="preserve"> PAGEREF _Toc37504945 \h </w:instrText>
             </w:r>
             <w:r>
               <w:rPr>
@@ -2777,7 +2848,7 @@
               <w:szCs w:val="24"/>
             </w:rPr>
           </w:pPr>
-          <w:hyperlink w:anchor="_Toc37424988" w:history="1">
+          <w:hyperlink w:anchor="_Toc37504946" w:history="1">
             <w:r>
               <w:rPr>
                 <w:rStyle w:val="Hyperlink"/>
@@ -2804,7 +2875,7 @@
                 <w:noProof/>
                 <w:webHidden/>
               </w:rPr>
-              <w:instrText xml:space="preserve"> PAGEREF _Toc37424988 \h </w:instrText>
+              <w:instrText xml:space="preserve"> PAGEREF _Toc37504946 \h </w:instrText>
             </w:r>
             <w:r>
               <w:rPr>
@@ -2850,7 +2921,7 @@
               <w:noProof/>
             </w:rPr>
           </w:pPr>
-          <w:hyperlink w:anchor="_Toc37424989" w:history="1">
+          <w:hyperlink w:anchor="_Toc37504947" w:history="1">
             <w:r>
               <w:rPr>
                 <w:rStyle w:val="Hyperlink"/>
@@ -2877,7 +2948,7 @@
                 <w:noProof/>
                 <w:webHidden/>
               </w:rPr>
-              <w:instrText xml:space="preserve"> PAGEREF _Toc37424989 \h </w:instrText>
+              <w:instrText xml:space="preserve"> PAGEREF _Toc37504947 \h </w:instrText>
             </w:r>
             <w:r>
               <w:rPr>
@@ -2897,7 +2968,7 @@
                 <w:noProof/>
                 <w:webHidden/>
               </w:rPr>
-              <w:t>15</w:t>
+              <w:t>16</w:t>
             </w:r>
             <w:r>
               <w:rPr>
@@ -2923,7 +2994,7 @@
               <w:noProof/>
             </w:rPr>
           </w:pPr>
-          <w:hyperlink w:anchor="_Toc37424990" w:history="1">
+          <w:hyperlink w:anchor="_Toc37504948" w:history="1">
             <w:r>
               <w:rPr>
                 <w:rStyle w:val="Hyperlink"/>
@@ -2950,7 +3021,7 @@
                 <w:noProof/>
                 <w:webHidden/>
               </w:rPr>
-              <w:instrText xml:space="preserve"> PAGEREF _Toc37424990 \h </w:instrText>
+              <w:instrText xml:space="preserve"> PAGEREF _Toc37504948 \h </w:instrText>
             </w:r>
             <w:r>
               <w:rPr>
@@ -2970,7 +3041,7 @@
                 <w:noProof/>
                 <w:webHidden/>
               </w:rPr>
-              <w:t>16</w:t>
+              <w:t>17</w:t>
             </w:r>
             <w:r>
               <w:rPr>
@@ -2996,7 +3067,7 @@
               <w:noProof/>
             </w:rPr>
           </w:pPr>
-          <w:hyperlink w:anchor="_Toc37424991" w:history="1">
+          <w:hyperlink w:anchor="_Toc37504949" w:history="1">
             <w:r>
               <w:rPr>
                 <w:rStyle w:val="Hyperlink"/>
@@ -3023,7 +3094,7 @@
                 <w:noProof/>
                 <w:webHidden/>
               </w:rPr>
-              <w:instrText xml:space="preserve"> PAGEREF _Toc37424991 \h </w:instrText>
+              <w:instrText xml:space="preserve"> PAGEREF _Toc37504949 \h </w:instrText>
             </w:r>
             <w:r>
               <w:rPr>
@@ -3069,7 +3140,7 @@
               <w:szCs w:val="24"/>
             </w:rPr>
           </w:pPr>
-          <w:hyperlink w:anchor="_Toc37424992" w:history="1">
+          <w:hyperlink w:anchor="_Toc37504950" w:history="1">
             <w:r>
               <w:rPr>
                 <w:rStyle w:val="Hyperlink"/>
@@ -3096,7 +3167,7 @@
                 <w:noProof/>
                 <w:webHidden/>
               </w:rPr>
-              <w:instrText xml:space="preserve"> PAGEREF _Toc37424992 \h </w:instrText>
+              <w:instrText xml:space="preserve"> PAGEREF _Toc37504950 \h </w:instrText>
             </w:r>
             <w:r>
               <w:rPr>
@@ -3142,7 +3213,7 @@
               <w:szCs w:val="24"/>
             </w:rPr>
           </w:pPr>
-          <w:hyperlink w:anchor="_Toc37424993" w:history="1">
+          <w:hyperlink w:anchor="_Toc37504951" w:history="1">
             <w:r>
               <w:rPr>
                 <w:rStyle w:val="Hyperlink"/>
@@ -3169,7 +3240,80 @@
                 <w:noProof/>
                 <w:webHidden/>
               </w:rPr>
-              <w:instrText xml:space="preserve"> PAGEREF _Toc37424993 \h </w:instrText>
+              <w:instrText xml:space="preserve"> PAGEREF _Toc37504951 \h </w:instrText>
+            </w:r>
+            <w:r>
+              <w:rPr>
+                <w:noProof/>
+                <w:webHidden/>
+              </w:rPr>
+            </w:r>
+            <w:r>
+              <w:rPr>
+                <w:noProof/>
+                <w:webHidden/>
+              </w:rPr>
+              <w:fldChar w:fldCharType="separate"/>
+            </w:r>
+            <w:r>
+              <w:rPr>
+                <w:noProof/>
+                <w:webHidden/>
+              </w:rPr>
+              <w:t>17</w:t>
+            </w:r>
+            <w:r>
+              <w:rPr>
+                <w:noProof/>
+                <w:webHidden/>
+              </w:rPr>
+              <w:fldChar w:fldCharType="end"/>
+            </w:r>
+          </w:hyperlink>
+        </w:p>
+        <w:p>
+          <w:pPr>
+            <w:pStyle w:val="TOC2"/>
+            <w:tabs>
+              <w:tab w:val="right" w:leader="dot" w:pos="9010"/>
+            </w:tabs>
+            <w:rPr>
+              <w:rFonts w:eastAsiaTheme="minorEastAsia" w:cstheme="minorBidi"/>
+              <w:b w:val="0"/>
+              <w:bCs w:val="0"/>
+              <w:noProof/>
+              <w:sz w:val="24"/>
+              <w:szCs w:val="24"/>
+            </w:rPr>
+          </w:pPr>
+          <w:hyperlink w:anchor="_Toc37504952" w:history="1">
+            <w:r>
+              <w:rPr>
+                <w:rStyle w:val="Hyperlink"/>
+                <w:noProof/>
+              </w:rPr>
+              <w:t>C: Crackmes Website</w:t>
+            </w:r>
+            <w:r>
+              <w:rPr>
+                <w:noProof/>
+                <w:webHidden/>
+              </w:rPr>
+              <w:tab/>
+            </w:r>
+            <w:r>
+              <w:rPr>
+                <w:noProof/>
+                <w:webHidden/>
+              </w:rPr>
+              <w:fldChar w:fldCharType="begin"/>
+            </w:r>
+            <w:r>
+              <w:rPr>
+                <w:noProof/>
+                <w:webHidden/>
+              </w:rPr>
+              <w:instrText xml:space="preserve"> PAGEREF _Toc37504952 \h </w:instrText>
             </w:r>
             <w:r>
               <w:rPr>
@@ -3223,31 +3367,32 @@
     <w:p/>
     <w:p/>
     <w:p/>
-    <w:p/>
-    <w:p/>
-    <w:p/>
+    <w:p>
+      <w:bookmarkStart w:id="0" w:name="_GoBack"/>
+      <w:bookmarkEnd w:id="0"/>
+    </w:p>
     <w:p/>
     <w:p/>
     <w:p>
       <w:pPr>
         <w:pStyle w:val="Heading1"/>
       </w:pPr>
-      <w:bookmarkStart w:id="0" w:name="_Toc37424964"/>
+      <w:bookmarkStart w:id="1" w:name="_Toc37504921"/>
       <w:r>
         <w:lastRenderedPageBreak/>
         <w:t>Overview</w:t>
       </w:r>
-      <w:bookmarkEnd w:id="0"/>
+      <w:bookmarkEnd w:id="1"/>
     </w:p>
     <w:p>
       <w:pPr>
         <w:pStyle w:val="Heading2"/>
       </w:pPr>
-      <w:bookmarkStart w:id="1" w:name="_Toc37424965"/>
+      <w:bookmarkStart w:id="2" w:name="_Toc37504922"/>
       <w:r>
         <w:t>General Summary of Project</w:t>
       </w:r>
-      <w:bookmarkEnd w:id="1"/>
+      <w:bookmarkEnd w:id="2"/>
     </w:p>
     <w:p>
       <w:pPr>
@@ -3291,11 +3436,11 @@
       <w:pPr>
         <w:pStyle w:val="Heading2"/>
       </w:pPr>
-      <w:bookmarkStart w:id="2" w:name="_Toc37424966"/>
+      <w:bookmarkStart w:id="3" w:name="_Toc37504923"/>
       <w:r>
         <w:t>Marking Criteria</w:t>
       </w:r>
-      <w:bookmarkEnd w:id="2"/>
+      <w:bookmarkEnd w:id="3"/>
     </w:p>
     <w:p>
       <w:pPr>
@@ -3646,12 +3791,10 @@
       <w:pPr>
         <w:pStyle w:val="Heading2"/>
       </w:pPr>
-      <w:bookmarkStart w:id="3" w:name="_Toc37424967"/>
+      <w:bookmarkStart w:id="4" w:name="_Toc37504924"/>
       <w:r>
         <w:t>Schedule</w:t>
       </w:r>
-      <w:bookmarkStart w:id="4" w:name="_GoBack"/>
-      <w:bookmarkEnd w:id="3"/>
       <w:bookmarkEnd w:id="4"/>
     </w:p>
     <w:p>
@@ -3726,7 +3869,7 @@
       <w:pPr>
         <w:pStyle w:val="Heading1"/>
       </w:pPr>
-      <w:bookmarkStart w:id="5" w:name="_Toc37424968"/>
+      <w:bookmarkStart w:id="5" w:name="_Toc37504925"/>
       <w:r>
         <w:t>Reverse Engineering</w:t>
       </w:r>
@@ -3736,7 +3879,7 @@
       <w:pPr>
         <w:pStyle w:val="Heading2"/>
       </w:pPr>
-      <w:bookmarkStart w:id="6" w:name="_Toc37424969"/>
+      <w:bookmarkStart w:id="6" w:name="_Toc37504926"/>
       <w:r>
         <w:t>Overview</w:t>
       </w:r>
@@ -3971,7 +4114,7 @@
       <w:pPr>
         <w:pStyle w:val="Heading2"/>
       </w:pPr>
-      <w:bookmarkStart w:id="7" w:name="_Toc37424970"/>
+      <w:bookmarkStart w:id="7" w:name="_Toc37504927"/>
       <w:r>
         <w:t>Assembly Instruction Cheat Sheet</w:t>
       </w:r>
@@ -4608,7 +4751,7 @@
       <w:pPr>
         <w:pStyle w:val="Heading2"/>
       </w:pPr>
-      <w:bookmarkStart w:id="8" w:name="_Toc37424971"/>
+      <w:bookmarkStart w:id="8" w:name="_Toc37504928"/>
       <w:r>
         <w:lastRenderedPageBreak/>
         <w:t>Register Cheat Sheet</w:t>
@@ -5875,7 +6018,7 @@
       <w:pPr>
         <w:pStyle w:val="Heading1"/>
       </w:pPr>
-      <w:bookmarkStart w:id="9" w:name="_Toc37424972"/>
+      <w:bookmarkStart w:id="9" w:name="_Toc37504929"/>
       <w:r>
         <w:t>Walkthroughs</w:t>
       </w:r>
@@ -5885,12 +6028,15 @@
       <w:r>
         <w:t>The following can be found on my GITHUB, see appendix A.</w:t>
       </w:r>
+      <w:r>
+        <w:t xml:space="preserve"> </w:t>
+      </w:r>
     </w:p>
     <w:p>
       <w:pPr>
         <w:pStyle w:val="Heading2"/>
       </w:pPr>
-      <w:bookmarkStart w:id="10" w:name="_Toc37424973"/>
+      <w:bookmarkStart w:id="10" w:name="_Toc37504930"/>
       <w:r>
         <w:t>Level 1</w:t>
       </w:r>
@@ -5900,7 +6046,7 @@
       <w:pPr>
         <w:pStyle w:val="Heading3"/>
       </w:pPr>
-      <w:bookmarkStart w:id="11" w:name="_Toc37424974"/>
+      <w:bookmarkStart w:id="11" w:name="_Toc37504931"/>
       <w:r>
         <w:t>Crack1 By Dark Flow</w:t>
       </w:r>
@@ -6070,13 +6216,13 @@
           <wp:anchor distT="0" distB="0" distL="114300" distR="114300" simplePos="0" relativeHeight="251663360" behindDoc="0" locked="0" layoutInCell="1" allowOverlap="1" wp14:anchorId="2B89BE23" wp14:editId="5E501363">
             <wp:simplePos x="0" y="0"/>
             <wp:positionH relativeFrom="column">
-              <wp:posOffset>-31612</wp:posOffset>
+              <wp:posOffset>-32385</wp:posOffset>
             </wp:positionH>
             <wp:positionV relativeFrom="paragraph">
-              <wp:posOffset>986431</wp:posOffset>
+              <wp:posOffset>983615</wp:posOffset>
             </wp:positionV>
-            <wp:extent cx="5727700" cy="3528060"/>
-            <wp:effectExtent l="0" t="0" r="0" b="2540"/>
+            <wp:extent cx="5008880" cy="3085465"/>
+            <wp:effectExtent l="0" t="0" r="0" b="635"/>
             <wp:wrapSquare wrapText="bothSides"/>
             <wp:docPr id="1" name="Picture 1"/>
             <wp:cNvGraphicFramePr>
@@ -6104,7 +6250,7 @@
                   <pic:spPr>
                     <a:xfrm>
                       <a:off x="0" y="0"/>
-                      <a:ext cx="5727700" cy="3528060"/>
+                      <a:ext cx="5008880" cy="3085465"/>
                     </a:xfrm>
                     <a:prstGeom prst="rect">
                       <a:avLst/>
@@ -6130,45 +6276,34 @@
       </w:r>
     </w:p>
     <w:p/>
-    <w:p>
-      <w:pPr>
-        <w:pStyle w:val="Heading3"/>
-      </w:pPr>
-      <w:bookmarkStart w:id="12" w:name="_Toc37424975"/>
-      <w:proofErr w:type="spellStart"/>
-      <w:r>
-        <w:t>Crackme</w:t>
-      </w:r>
-      <w:bookmarkEnd w:id="12"/>
-      <w:proofErr w:type="spellEnd"/>
-    </w:p>
-    <w:p>
-      <w:r>
-        <w:t xml:space="preserve">Link: </w:t>
-      </w:r>
-      <w:hyperlink r:id="rId17" w:history="1">
-        <w:r>
-          <w:rPr>
-            <w:rStyle w:val="Hyperlink"/>
-          </w:rPr>
-          <w:t>https://crackmes.one/crackme/5c90a72d33c5d4776a837f07</w:t>
-        </w:r>
-      </w:hyperlink>
-    </w:p>
+    <w:p/>
+    <w:p/>
+    <w:p/>
+    <w:p/>
+    <w:p/>
+    <w:p/>
+    <w:p/>
+    <w:p/>
+    <w:p/>
+    <w:p/>
+    <w:p/>
+    <w:p/>
+    <w:p/>
+    <w:p/>
+    <w:p/>
     <w:p>
       <w:r>
         <w:rPr>
           <w:noProof/>
         </w:rPr>
-        <w:lastRenderedPageBreak/>
         <w:drawing>
           <wp:anchor distT="0" distB="0" distL="114300" distR="114300" simplePos="0" relativeHeight="251669504" behindDoc="0" locked="0" layoutInCell="1" allowOverlap="1" wp14:anchorId="6973FD06" wp14:editId="21BEC80B">
             <wp:simplePos x="0" y="0"/>
             <wp:positionH relativeFrom="column">
-              <wp:posOffset>4841875</wp:posOffset>
+              <wp:posOffset>4635141</wp:posOffset>
             </wp:positionH>
             <wp:positionV relativeFrom="paragraph">
-              <wp:posOffset>44229</wp:posOffset>
+              <wp:posOffset>182107</wp:posOffset>
             </wp:positionV>
             <wp:extent cx="1217930" cy="1129030"/>
             <wp:effectExtent l="0" t="0" r="1270" b="1270"/>
@@ -6185,7 +6320,7 @@
                     <pic:cNvPicPr/>
                   </pic:nvPicPr>
                   <pic:blipFill>
-                    <a:blip r:embed="rId18">
+                    <a:blip r:embed="rId17">
                       <a:extLst>
                         <a:ext uri="{28A0092B-C50C-407E-A947-70E740481C1C}">
                           <a14:useLocalDpi xmlns:a14="http://schemas.microsoft.com/office/drawing/2010/main" val="0"/>
@@ -6219,6 +6354,32 @@
       </w:r>
     </w:p>
     <w:p>
+      <w:pPr>
+        <w:pStyle w:val="Heading3"/>
+      </w:pPr>
+      <w:bookmarkStart w:id="12" w:name="_Toc37504932"/>
+      <w:proofErr w:type="spellStart"/>
+      <w:r>
+        <w:t>Crackme</w:t>
+      </w:r>
+      <w:bookmarkEnd w:id="12"/>
+      <w:proofErr w:type="spellEnd"/>
+    </w:p>
+    <w:p>
+      <w:r>
+        <w:t xml:space="preserve">Link: </w:t>
+      </w:r>
+      <w:hyperlink r:id="rId18" w:history="1">
+        <w:r>
+          <w:rPr>
+            <w:rStyle w:val="Hyperlink"/>
+          </w:rPr>
+          <w:t>https://crackmes.one/crackme/5c90a72d33c5d4776a837f07</w:t>
+        </w:r>
+      </w:hyperlink>
+    </w:p>
+    <w:p/>
+    <w:p>
       <w:r>
         <w:t>Upon inspection of the disassembled code, it is clear that it checks for a</w:t>
       </w:r>
@@ -6233,6 +6394,7 @@
         <w:rPr>
           <w:noProof/>
         </w:rPr>
+        <w:lastRenderedPageBreak/>
         <w:drawing>
           <wp:anchor distT="0" distB="0" distL="114300" distR="114300" simplePos="0" relativeHeight="251670528" behindDoc="0" locked="0" layoutInCell="1" allowOverlap="1" wp14:anchorId="2F0D00F3" wp14:editId="20EA3189">
             <wp:simplePos x="0" y="0"/>
@@ -6317,7 +6479,7 @@
       <w:pPr>
         <w:pStyle w:val="Heading3"/>
       </w:pPr>
-      <w:bookmarkStart w:id="13" w:name="_Toc37424976"/>
+      <w:bookmarkStart w:id="13" w:name="_Toc37504933"/>
       <w:r>
         <w:t>Easy One</w:t>
       </w:r>
@@ -6551,20 +6713,20 @@
         <w:t xml:space="preserve"> </w:t>
       </w:r>
     </w:p>
+    <w:p/>
     <w:p>
       <w:r>
         <w:rPr>
           <w:noProof/>
         </w:rPr>
-        <w:lastRenderedPageBreak/>
         <w:drawing>
           <wp:anchor distT="0" distB="0" distL="114300" distR="114300" simplePos="0" relativeHeight="251675648" behindDoc="0" locked="0" layoutInCell="1" allowOverlap="1" wp14:anchorId="442422ED" wp14:editId="395CC80C">
             <wp:simplePos x="0" y="0"/>
             <wp:positionH relativeFrom="column">
-              <wp:posOffset>289118</wp:posOffset>
+              <wp:posOffset>288925</wp:posOffset>
             </wp:positionH>
             <wp:positionV relativeFrom="paragraph">
-              <wp:posOffset>139976</wp:posOffset>
+              <wp:posOffset>-102732</wp:posOffset>
             </wp:positionV>
             <wp:extent cx="2075180" cy="855980"/>
             <wp:effectExtent l="0" t="0" r="0" b="0"/>
@@ -6617,17 +6779,13 @@
     <w:p/>
     <w:p/>
     <w:p/>
-    <w:p/>
-    <w:p/>
-    <w:p/>
-    <w:p/>
-    <w:p/>
     <w:p>
       <w:pPr>
         <w:pStyle w:val="Heading3"/>
       </w:pPr>
-      <w:bookmarkStart w:id="14" w:name="_Toc37424977"/>
-      <w:r>
+      <w:bookmarkStart w:id="14" w:name="_Toc37504934"/>
+      <w:r>
+        <w:lastRenderedPageBreak/>
         <w:t>Just See</w:t>
       </w:r>
       <w:bookmarkEnd w:id="14"/>
@@ -6959,7 +7117,7 @@
       <w:pPr>
         <w:pStyle w:val="Heading3"/>
       </w:pPr>
-      <w:bookmarkStart w:id="15" w:name="_Toc37424978"/>
+      <w:bookmarkStart w:id="15" w:name="_Toc37504935"/>
       <w:r>
         <w:t>Rev50 Linux 64-Bit</w:t>
       </w:r>
@@ -6987,10 +7145,10 @@
           <wp:anchor distT="0" distB="0" distL="114300" distR="114300" simplePos="0" relativeHeight="251682816" behindDoc="0" locked="0" layoutInCell="1" allowOverlap="1" wp14:anchorId="0C76DED4" wp14:editId="474F1919">
             <wp:simplePos x="0" y="0"/>
             <wp:positionH relativeFrom="column">
-              <wp:posOffset>3728803</wp:posOffset>
+              <wp:posOffset>3728893</wp:posOffset>
             </wp:positionH>
             <wp:positionV relativeFrom="paragraph">
-              <wp:posOffset>136525</wp:posOffset>
+              <wp:posOffset>9304</wp:posOffset>
             </wp:positionV>
             <wp:extent cx="2377439" cy="1137036"/>
             <wp:effectExtent l="0" t="0" r="0" b="6350"/>
@@ -7067,7 +7225,6 @@
         <w:rPr>
           <w:noProof/>
         </w:rPr>
-        <w:lastRenderedPageBreak/>
         <w:drawing>
           <wp:anchor distT="0" distB="0" distL="114300" distR="114300" simplePos="0" relativeHeight="251683840" behindDoc="0" locked="0" layoutInCell="1" allowOverlap="1" wp14:anchorId="26EEB577" wp14:editId="2EB45300">
             <wp:simplePos x="0" y="0"/>
@@ -7298,7 +7455,6 @@
         <w:t xml:space="preserve"> </w:t>
       </w:r>
     </w:p>
-    <w:p/>
     <w:p>
       <w:pPr>
         <w:tabs>
@@ -7309,10 +7465,11 @@
         <w:rPr>
           <w:noProof/>
         </w:rPr>
+        <w:lastRenderedPageBreak/>
         <w:drawing>
           <wp:inline distT="0" distB="0" distL="0" distR="0" wp14:anchorId="56E0E663" wp14:editId="0CF3576F">
-            <wp:extent cx="5727700" cy="3685540"/>
-            <wp:effectExtent l="0" t="0" r="0" b="0"/>
+            <wp:extent cx="5264137" cy="3387256"/>
+            <wp:effectExtent l="0" t="0" r="0" b="3810"/>
             <wp:docPr id="18" name="Picture 18"/>
             <wp:cNvGraphicFramePr>
               <a:graphicFrameLocks xmlns:a="http://schemas.openxmlformats.org/drawingml/2006/main" noChangeAspect="1"/>
@@ -7333,7 +7490,7 @@
                   <pic:spPr>
                     <a:xfrm>
                       <a:off x="0" y="0"/>
-                      <a:ext cx="5727700" cy="3685540"/>
+                      <a:ext cx="5267961" cy="3389717"/>
                     </a:xfrm>
                     <a:prstGeom prst="rect">
                       <a:avLst/>
@@ -7351,7 +7508,7 @@
       <w:pPr>
         <w:pStyle w:val="Heading2"/>
       </w:pPr>
-      <w:bookmarkStart w:id="16" w:name="_Toc37424979"/>
+      <w:bookmarkStart w:id="16" w:name="_Toc37504936"/>
       <w:r>
         <w:t>Level 2</w:t>
       </w:r>
@@ -7361,7 +7518,7 @@
       <w:pPr>
         <w:pStyle w:val="Heading3"/>
       </w:pPr>
-      <w:bookmarkStart w:id="17" w:name="_Toc37424980"/>
+      <w:bookmarkStart w:id="17" w:name="_Toc37504937"/>
       <w:r>
         <w:t>Alien Bin</w:t>
       </w:r>
@@ -7483,7 +7640,6 @@
         <w:rPr>
           <w:noProof/>
         </w:rPr>
-        <w:lastRenderedPageBreak/>
         <w:drawing>
           <wp:anchor distT="0" distB="0" distL="114300" distR="114300" simplePos="0" relativeHeight="251687936" behindDoc="0" locked="0" layoutInCell="1" allowOverlap="1" wp14:anchorId="31D79E8A" wp14:editId="37E9ED13">
             <wp:simplePos x="0" y="0"/>
@@ -7575,12 +7731,17 @@
     <w:p/>
     <w:p/>
     <w:p/>
+    <w:p/>
+    <w:p/>
+    <w:p/>
+    <w:p/>
     <w:p>
       <w:pPr>
         <w:pStyle w:val="Heading3"/>
       </w:pPr>
-      <w:bookmarkStart w:id="18" w:name="_Toc37424981"/>
-      <w:r>
+      <w:bookmarkStart w:id="18" w:name="_Toc37504938"/>
+      <w:r>
+        <w:lastRenderedPageBreak/>
         <w:t>Half Twins</w:t>
       </w:r>
       <w:bookmarkEnd w:id="18"/>
@@ -7938,37 +8099,34 @@
         <w:t xml:space="preserve"> </w:t>
       </w:r>
       <w:r>
-        <w:t xml:space="preserve">part I </w:t>
-      </w:r>
+        <w:t>part I missed was that it looped through and checked the first half of both inputs were the same and the second half were not the same.</w:t>
+      </w:r>
+      <w:r>
+        <w:t xml:space="preserve"> </w:t>
+      </w:r>
+      <w:proofErr w:type="gramStart"/>
+      <w:r>
+        <w:t>So</w:t>
+      </w:r>
+      <w:proofErr w:type="gramEnd"/>
+      <w:r>
+        <w:t xml:space="preserve"> a correct input would be “00001111” and “00002222”.</w:t>
+      </w:r>
+      <w:r>
+        <w:rPr>
+          <w:noProof/>
+        </w:rPr>
+        <w:t xml:space="preserve"> </w:t>
+      </w:r>
+    </w:p>
+    <w:p/>
+    <w:p>
+      <w:pPr>
+        <w:pStyle w:val="Heading3"/>
+      </w:pPr>
+      <w:bookmarkStart w:id="19" w:name="_Toc37504939"/>
       <w:r>
         <w:lastRenderedPageBreak/>
-        <w:t>missed was that it looped through and checked the first half of both inputs were the same and the second half were not the same.</w:t>
-      </w:r>
-      <w:r>
-        <w:t xml:space="preserve"> </w:t>
-      </w:r>
-      <w:proofErr w:type="gramStart"/>
-      <w:r>
-        <w:t>So</w:t>
-      </w:r>
-      <w:proofErr w:type="gramEnd"/>
-      <w:r>
-        <w:t xml:space="preserve"> a correct input would be “00001111” and “00002222”.</w:t>
-      </w:r>
-      <w:r>
-        <w:rPr>
-          <w:noProof/>
-        </w:rPr>
-        <w:t xml:space="preserve"> </w:t>
-      </w:r>
-    </w:p>
-    <w:p/>
-    <w:p>
-      <w:pPr>
-        <w:pStyle w:val="Heading3"/>
-      </w:pPr>
-      <w:bookmarkStart w:id="19" w:name="_Toc37424982"/>
-      <w:r>
         <w:t>Hidden</w:t>
       </w:r>
       <w:bookmarkEnd w:id="19"/>
@@ -8319,31 +8477,563 @@
         <w:pStyle w:val="Heading2"/>
       </w:pPr>
     </w:p>
+    <w:p/>
+    <w:p/>
+    <w:p/>
+    <w:p/>
+    <w:p/>
+    <w:p/>
+    <w:p/>
+    <w:p/>
+    <w:p/>
+    <w:p/>
+    <w:p/>
+    <w:p/>
+    <w:p/>
+    <w:p>
+      <w:pPr>
+        <w:pStyle w:val="Heading3"/>
+      </w:pPr>
+      <w:bookmarkStart w:id="20" w:name="_Toc37504940"/>
+      <w:proofErr w:type="spellStart"/>
+      <w:r>
+        <w:lastRenderedPageBreak/>
+        <w:t>mgdilolmsoamasiug</w:t>
+      </w:r>
+      <w:bookmarkEnd w:id="20"/>
+      <w:proofErr w:type="spellEnd"/>
+    </w:p>
+    <w:p>
+      <w:r>
+        <w:t xml:space="preserve">Link: </w:t>
+      </w:r>
+      <w:hyperlink r:id="rId48" w:history="1">
+        <w:r>
+          <w:rPr>
+            <w:rStyle w:val="Hyperlink"/>
+          </w:rPr>
+          <w:t>https://crackmes.one/crackme/5e604d4333c5d4439bb2dd72</w:t>
+        </w:r>
+      </w:hyperlink>
+    </w:p>
+    <w:p>
+      <w:r>
+        <w:rPr>
+          <w:noProof/>
+        </w:rPr>
+        <w:drawing>
+          <wp:anchor distT="0" distB="0" distL="114300" distR="114300" simplePos="0" relativeHeight="251726848" behindDoc="0" locked="0" layoutInCell="1" allowOverlap="1" wp14:anchorId="50037ABD" wp14:editId="3088950E">
+            <wp:simplePos x="0" y="0"/>
+            <wp:positionH relativeFrom="column">
+              <wp:posOffset>2647177</wp:posOffset>
+            </wp:positionH>
+            <wp:positionV relativeFrom="paragraph">
+              <wp:posOffset>108143</wp:posOffset>
+            </wp:positionV>
+            <wp:extent cx="1004570" cy="675640"/>
+            <wp:effectExtent l="0" t="0" r="0" b="0"/>
+            <wp:wrapSquare wrapText="bothSides"/>
+            <wp:docPr id="36" name="Picture 36"/>
+            <wp:cNvGraphicFramePr>
+              <a:graphicFrameLocks xmlns:a="http://schemas.openxmlformats.org/drawingml/2006/main" noChangeAspect="1"/>
+            </wp:cNvGraphicFramePr>
+            <a:graphic xmlns:a="http://schemas.openxmlformats.org/drawingml/2006/main">
+              <a:graphicData uri="http://schemas.openxmlformats.org/drawingml/2006/picture">
+                <pic:pic xmlns:pic="http://schemas.openxmlformats.org/drawingml/2006/picture">
+                  <pic:nvPicPr>
+                    <pic:cNvPr id="1" name=""/>
+                    <pic:cNvPicPr/>
+                  </pic:nvPicPr>
+                  <pic:blipFill>
+                    <a:blip r:embed="rId49" cstate="print">
+                      <a:extLst>
+                        <a:ext uri="{28A0092B-C50C-407E-A947-70E740481C1C}">
+                          <a14:useLocalDpi xmlns:a14="http://schemas.microsoft.com/office/drawing/2010/main" val="0"/>
+                        </a:ext>
+                      </a:extLst>
+                    </a:blip>
+                    <a:stretch>
+                      <a:fillRect/>
+                    </a:stretch>
+                  </pic:blipFill>
+                  <pic:spPr>
+                    <a:xfrm>
+                      <a:off x="0" y="0"/>
+                      <a:ext cx="1004570" cy="675640"/>
+                    </a:xfrm>
+                    <a:prstGeom prst="rect">
+                      <a:avLst/>
+                    </a:prstGeom>
+                  </pic:spPr>
+                </pic:pic>
+              </a:graphicData>
+            </a:graphic>
+            <wp14:sizeRelH relativeFrom="page">
+              <wp14:pctWidth>0</wp14:pctWidth>
+            </wp14:sizeRelH>
+            <wp14:sizeRelV relativeFrom="page">
+              <wp14:pctHeight>0</wp14:pctHeight>
+            </wp14:sizeRelV>
+          </wp:anchor>
+        </w:drawing>
+      </w:r>
+      <w:r>
+        <w:rPr>
+          <w:noProof/>
+        </w:rPr>
+        <w:drawing>
+          <wp:anchor distT="0" distB="0" distL="114300" distR="114300" simplePos="0" relativeHeight="251722752" behindDoc="0" locked="0" layoutInCell="1" allowOverlap="1" wp14:anchorId="02CAFF40" wp14:editId="40AEE077">
+            <wp:simplePos x="0" y="0"/>
+            <wp:positionH relativeFrom="column">
+              <wp:posOffset>3728720</wp:posOffset>
+            </wp:positionH>
+            <wp:positionV relativeFrom="paragraph">
+              <wp:posOffset>107950</wp:posOffset>
+            </wp:positionV>
+            <wp:extent cx="2602230" cy="1924685"/>
+            <wp:effectExtent l="0" t="0" r="1270" b="5715"/>
+            <wp:wrapSquare wrapText="bothSides"/>
+            <wp:docPr id="37" name="Picture 37"/>
+            <wp:cNvGraphicFramePr>
+              <a:graphicFrameLocks xmlns:a="http://schemas.openxmlformats.org/drawingml/2006/main" noChangeAspect="1"/>
+            </wp:cNvGraphicFramePr>
+            <a:graphic xmlns:a="http://schemas.openxmlformats.org/drawingml/2006/main">
+              <a:graphicData uri="http://schemas.openxmlformats.org/drawingml/2006/picture">
+                <pic:pic xmlns:pic="http://schemas.openxmlformats.org/drawingml/2006/picture">
+                  <pic:nvPicPr>
+                    <pic:cNvPr id="1" name=""/>
+                    <pic:cNvPicPr/>
+                  </pic:nvPicPr>
+                  <pic:blipFill>
+                    <a:blip r:embed="rId50" cstate="print">
+                      <a:extLst>
+                        <a:ext uri="{28A0092B-C50C-407E-A947-70E740481C1C}">
+                          <a14:useLocalDpi xmlns:a14="http://schemas.microsoft.com/office/drawing/2010/main" val="0"/>
+                        </a:ext>
+                      </a:extLst>
+                    </a:blip>
+                    <a:stretch>
+                      <a:fillRect/>
+                    </a:stretch>
+                  </pic:blipFill>
+                  <pic:spPr>
+                    <a:xfrm>
+                      <a:off x="0" y="0"/>
+                      <a:ext cx="2602230" cy="1924685"/>
+                    </a:xfrm>
+                    <a:prstGeom prst="rect">
+                      <a:avLst/>
+                    </a:prstGeom>
+                  </pic:spPr>
+                </pic:pic>
+              </a:graphicData>
+            </a:graphic>
+            <wp14:sizeRelH relativeFrom="page">
+              <wp14:pctWidth>0</wp14:pctWidth>
+            </wp14:sizeRelH>
+            <wp14:sizeRelV relativeFrom="page">
+              <wp14:pctHeight>0</wp14:pctHeight>
+            </wp14:sizeRelV>
+          </wp:anchor>
+        </w:drawing>
+      </w:r>
+    </w:p>
+    <w:p>
+      <w:r>
+        <w:rPr>
+          <w:noProof/>
+        </w:rPr>
+        <w:drawing>
+          <wp:anchor distT="0" distB="0" distL="114300" distR="114300" simplePos="0" relativeHeight="251724800" behindDoc="0" locked="0" layoutInCell="1" allowOverlap="1" wp14:anchorId="0FE60123" wp14:editId="05C66646">
+            <wp:simplePos x="0" y="0"/>
+            <wp:positionH relativeFrom="column">
+              <wp:posOffset>2909652</wp:posOffset>
+            </wp:positionH>
+            <wp:positionV relativeFrom="paragraph">
+              <wp:posOffset>3902102</wp:posOffset>
+            </wp:positionV>
+            <wp:extent cx="1073785" cy="1064895"/>
+            <wp:effectExtent l="0" t="0" r="5715" b="1905"/>
+            <wp:wrapSquare wrapText="bothSides"/>
+            <wp:docPr id="47" name="Picture 47"/>
+            <wp:cNvGraphicFramePr>
+              <a:graphicFrameLocks xmlns:a="http://schemas.openxmlformats.org/drawingml/2006/main" noChangeAspect="1"/>
+            </wp:cNvGraphicFramePr>
+            <a:graphic xmlns:a="http://schemas.openxmlformats.org/drawingml/2006/main">
+              <a:graphicData uri="http://schemas.openxmlformats.org/drawingml/2006/picture">
+                <pic:pic xmlns:pic="http://schemas.openxmlformats.org/drawingml/2006/picture">
+                  <pic:nvPicPr>
+                    <pic:cNvPr id="1" name=""/>
+                    <pic:cNvPicPr/>
+                  </pic:nvPicPr>
+                  <pic:blipFill>
+                    <a:blip r:embed="rId51" cstate="print">
+                      <a:extLst>
+                        <a:ext uri="{28A0092B-C50C-407E-A947-70E740481C1C}">
+                          <a14:useLocalDpi xmlns:a14="http://schemas.microsoft.com/office/drawing/2010/main" val="0"/>
+                        </a:ext>
+                      </a:extLst>
+                    </a:blip>
+                    <a:stretch>
+                      <a:fillRect/>
+                    </a:stretch>
+                  </pic:blipFill>
+                  <pic:spPr>
+                    <a:xfrm>
+                      <a:off x="0" y="0"/>
+                      <a:ext cx="1073785" cy="1064895"/>
+                    </a:xfrm>
+                    <a:prstGeom prst="rect">
+                      <a:avLst/>
+                    </a:prstGeom>
+                  </pic:spPr>
+                </pic:pic>
+              </a:graphicData>
+            </a:graphic>
+            <wp14:sizeRelH relativeFrom="page">
+              <wp14:pctWidth>0</wp14:pctWidth>
+            </wp14:sizeRelH>
+            <wp14:sizeRelV relativeFrom="page">
+              <wp14:pctHeight>0</wp14:pctHeight>
+            </wp14:sizeRelV>
+          </wp:anchor>
+        </w:drawing>
+      </w:r>
+      <w:r>
+        <w:rPr>
+          <w:noProof/>
+        </w:rPr>
+        <w:drawing>
+          <wp:anchor distT="0" distB="0" distL="114300" distR="114300" simplePos="0" relativeHeight="251725824" behindDoc="0" locked="0" layoutInCell="1" allowOverlap="1" wp14:anchorId="274E34A4" wp14:editId="7E464DAB">
+            <wp:simplePos x="0" y="0"/>
+            <wp:positionH relativeFrom="column">
+              <wp:posOffset>2908686</wp:posOffset>
+            </wp:positionH>
+            <wp:positionV relativeFrom="paragraph">
+              <wp:posOffset>2831686</wp:posOffset>
+            </wp:positionV>
+            <wp:extent cx="1042035" cy="1025525"/>
+            <wp:effectExtent l="0" t="0" r="0" b="3175"/>
+            <wp:wrapSquare wrapText="bothSides"/>
+            <wp:docPr id="48" name="Picture 48"/>
+            <wp:cNvGraphicFramePr>
+              <a:graphicFrameLocks xmlns:a="http://schemas.openxmlformats.org/drawingml/2006/main" noChangeAspect="1"/>
+            </wp:cNvGraphicFramePr>
+            <a:graphic xmlns:a="http://schemas.openxmlformats.org/drawingml/2006/main">
+              <a:graphicData uri="http://schemas.openxmlformats.org/drawingml/2006/picture">
+                <pic:pic xmlns:pic="http://schemas.openxmlformats.org/drawingml/2006/picture">
+                  <pic:nvPicPr>
+                    <pic:cNvPr id="1" name=""/>
+                    <pic:cNvPicPr/>
+                  </pic:nvPicPr>
+                  <pic:blipFill>
+                    <a:blip r:embed="rId52" cstate="print">
+                      <a:extLst>
+                        <a:ext uri="{28A0092B-C50C-407E-A947-70E740481C1C}">
+                          <a14:useLocalDpi xmlns:a14="http://schemas.microsoft.com/office/drawing/2010/main" val="0"/>
+                        </a:ext>
+                      </a:extLst>
+                    </a:blip>
+                    <a:stretch>
+                      <a:fillRect/>
+                    </a:stretch>
+                  </pic:blipFill>
+                  <pic:spPr>
+                    <a:xfrm>
+                      <a:off x="0" y="0"/>
+                      <a:ext cx="1042035" cy="1025525"/>
+                    </a:xfrm>
+                    <a:prstGeom prst="rect">
+                      <a:avLst/>
+                    </a:prstGeom>
+                  </pic:spPr>
+                </pic:pic>
+              </a:graphicData>
+            </a:graphic>
+            <wp14:sizeRelH relativeFrom="page">
+              <wp14:pctWidth>0</wp14:pctWidth>
+            </wp14:sizeRelH>
+            <wp14:sizeRelV relativeFrom="page">
+              <wp14:pctHeight>0</wp14:pctHeight>
+            </wp14:sizeRelV>
+          </wp:anchor>
+        </w:drawing>
+      </w:r>
+      <w:r>
+        <w:rPr>
+          <w:noProof/>
+        </w:rPr>
+        <w:drawing>
+          <wp:anchor distT="0" distB="0" distL="114300" distR="114300" simplePos="0" relativeHeight="251727872" behindDoc="0" locked="0" layoutInCell="1" allowOverlap="1" wp14:anchorId="6A1E8E02" wp14:editId="313ACA5B">
+            <wp:simplePos x="0" y="0"/>
+            <wp:positionH relativeFrom="column">
+              <wp:posOffset>-269875</wp:posOffset>
+            </wp:positionH>
+            <wp:positionV relativeFrom="paragraph">
+              <wp:posOffset>2537543</wp:posOffset>
+            </wp:positionV>
+            <wp:extent cx="2917825" cy="2027555"/>
+            <wp:effectExtent l="0" t="0" r="3175" b="4445"/>
+            <wp:wrapSquare wrapText="bothSides"/>
+            <wp:docPr id="49" name="Picture 49"/>
+            <wp:cNvGraphicFramePr>
+              <a:graphicFrameLocks xmlns:a="http://schemas.openxmlformats.org/drawingml/2006/main" noChangeAspect="1"/>
+            </wp:cNvGraphicFramePr>
+            <a:graphic xmlns:a="http://schemas.openxmlformats.org/drawingml/2006/main">
+              <a:graphicData uri="http://schemas.openxmlformats.org/drawingml/2006/picture">
+                <pic:pic xmlns:pic="http://schemas.openxmlformats.org/drawingml/2006/picture">
+                  <pic:nvPicPr>
+                    <pic:cNvPr id="1" name=""/>
+                    <pic:cNvPicPr/>
+                  </pic:nvPicPr>
+                  <pic:blipFill>
+                    <a:blip r:embed="rId53" cstate="print">
+                      <a:extLst>
+                        <a:ext uri="{28A0092B-C50C-407E-A947-70E740481C1C}">
+                          <a14:useLocalDpi xmlns:a14="http://schemas.microsoft.com/office/drawing/2010/main" val="0"/>
+                        </a:ext>
+                      </a:extLst>
+                    </a:blip>
+                    <a:stretch>
+                      <a:fillRect/>
+                    </a:stretch>
+                  </pic:blipFill>
+                  <pic:spPr>
+                    <a:xfrm>
+                      <a:off x="0" y="0"/>
+                      <a:ext cx="2917825" cy="2027555"/>
+                    </a:xfrm>
+                    <a:prstGeom prst="rect">
+                      <a:avLst/>
+                    </a:prstGeom>
+                  </pic:spPr>
+                </pic:pic>
+              </a:graphicData>
+            </a:graphic>
+            <wp14:sizeRelH relativeFrom="page">
+              <wp14:pctWidth>0</wp14:pctWidth>
+            </wp14:sizeRelH>
+            <wp14:sizeRelV relativeFrom="page">
+              <wp14:pctHeight>0</wp14:pctHeight>
+            </wp14:sizeRelV>
+          </wp:anchor>
+        </w:drawing>
+      </w:r>
+      <w:r>
+        <w:rPr>
+          <w:noProof/>
+        </w:rPr>
+        <w:drawing>
+          <wp:anchor distT="0" distB="0" distL="114300" distR="114300" simplePos="0" relativeHeight="251723776" behindDoc="0" locked="0" layoutInCell="1" allowOverlap="1" wp14:anchorId="3771C08D" wp14:editId="21F4C39B">
+            <wp:simplePos x="0" y="0"/>
+            <wp:positionH relativeFrom="column">
+              <wp:posOffset>4222059</wp:posOffset>
+            </wp:positionH>
+            <wp:positionV relativeFrom="paragraph">
+              <wp:posOffset>1925817</wp:posOffset>
+            </wp:positionV>
+            <wp:extent cx="2150110" cy="2569210"/>
+            <wp:effectExtent l="0" t="0" r="0" b="0"/>
+            <wp:wrapSquare wrapText="bothSides"/>
+            <wp:docPr id="50" name="Picture 50"/>
+            <wp:cNvGraphicFramePr>
+              <a:graphicFrameLocks xmlns:a="http://schemas.openxmlformats.org/drawingml/2006/main" noChangeAspect="1"/>
+            </wp:cNvGraphicFramePr>
+            <a:graphic xmlns:a="http://schemas.openxmlformats.org/drawingml/2006/main">
+              <a:graphicData uri="http://schemas.openxmlformats.org/drawingml/2006/picture">
+                <pic:pic xmlns:pic="http://schemas.openxmlformats.org/drawingml/2006/picture">
+                  <pic:nvPicPr>
+                    <pic:cNvPr id="1" name=""/>
+                    <pic:cNvPicPr/>
+                  </pic:nvPicPr>
+                  <pic:blipFill>
+                    <a:blip r:embed="rId54" cstate="print">
+                      <a:extLst>
+                        <a:ext uri="{28A0092B-C50C-407E-A947-70E740481C1C}">
+                          <a14:useLocalDpi xmlns:a14="http://schemas.microsoft.com/office/drawing/2010/main" val="0"/>
+                        </a:ext>
+                      </a:extLst>
+                    </a:blip>
+                    <a:stretch>
+                      <a:fillRect/>
+                    </a:stretch>
+                  </pic:blipFill>
+                  <pic:spPr>
+                    <a:xfrm>
+                      <a:off x="0" y="0"/>
+                      <a:ext cx="2150110" cy="2569210"/>
+                    </a:xfrm>
+                    <a:prstGeom prst="rect">
+                      <a:avLst/>
+                    </a:prstGeom>
+                  </pic:spPr>
+                </pic:pic>
+              </a:graphicData>
+            </a:graphic>
+            <wp14:sizeRelH relativeFrom="page">
+              <wp14:pctWidth>0</wp14:pctWidth>
+            </wp14:sizeRelH>
+            <wp14:sizeRelV relativeFrom="page">
+              <wp14:pctHeight>0</wp14:pctHeight>
+            </wp14:sizeRelV>
+          </wp:anchor>
+        </w:drawing>
+      </w:r>
+      <w:r>
+        <w:t>Through static analysis of the code, I noticed the program calls a function</w:t>
+      </w:r>
+      <w:r>
+        <w:t xml:space="preserve"> </w:t>
+      </w:r>
+      <w:r>
+        <w:t xml:space="preserve">that has an extremely long name. In this function a </w:t>
+      </w:r>
+      <w:proofErr w:type="spellStart"/>
+      <w:proofErr w:type="gramStart"/>
+      <w:r>
+        <w:t>std</w:t>
+      </w:r>
+      <w:proofErr w:type="spellEnd"/>
+      <w:r>
+        <w:t>::</w:t>
+      </w:r>
+      <w:proofErr w:type="gramEnd"/>
+      <w:r>
+        <w:t>compare is called to</w:t>
+      </w:r>
+      <w:r>
+        <w:t xml:space="preserve"> </w:t>
+      </w:r>
+      <w:r>
+        <w:t xml:space="preserve">compare the two inputs. I then used </w:t>
+      </w:r>
+      <w:proofErr w:type="spellStart"/>
+      <w:r>
+        <w:t>gdb</w:t>
+      </w:r>
+      <w:proofErr w:type="spellEnd"/>
+      <w:r>
+        <w:t xml:space="preserve"> to find out what exactly was being</w:t>
+      </w:r>
+      <w:r>
+        <w:t xml:space="preserve"> </w:t>
+      </w:r>
+      <w:r>
+        <w:t>compared. A breakpoint was set at main, at the instruction before the function</w:t>
+      </w:r>
+      <w:r>
+        <w:t xml:space="preserve"> </w:t>
+      </w:r>
+      <w:r>
+        <w:t>call and right before the compare. The addresses of the latter two breakpoints</w:t>
+      </w:r>
+      <w:r>
+        <w:t xml:space="preserve"> </w:t>
+      </w:r>
+      <w:r>
+        <w:t>were obtained by viewing the disassembled code. The two inputs entered were</w:t>
+      </w:r>
+      <w:r>
+        <w:t xml:space="preserve"> </w:t>
+      </w:r>
+      <w:r>
+        <w:t>"</w:t>
+      </w:r>
+      <w:proofErr w:type="spellStart"/>
+      <w:r>
+        <w:t>asd</w:t>
+      </w:r>
+      <w:proofErr w:type="spellEnd"/>
+      <w:r>
+        <w:t>" and "</w:t>
+      </w:r>
+      <w:proofErr w:type="spellStart"/>
+      <w:r>
+        <w:t>asd</w:t>
+      </w:r>
+      <w:proofErr w:type="spellEnd"/>
+      <w:r>
+        <w:t xml:space="preserve">". Going to the third breakpoint, </w:t>
+      </w:r>
+      <w:proofErr w:type="spellStart"/>
+      <w:r>
+        <w:t>rsi</w:t>
+      </w:r>
+      <w:proofErr w:type="spellEnd"/>
+      <w:r>
+        <w:t xml:space="preserve"> contained "add" and </w:t>
+      </w:r>
+      <w:proofErr w:type="spellStart"/>
+      <w:r>
+        <w:t>rdi</w:t>
+      </w:r>
+      <w:proofErr w:type="spellEnd"/>
+      <w:r>
+        <w:t xml:space="preserve"> </w:t>
+      </w:r>
+      <w:r>
+        <w:t>contained "</w:t>
+      </w:r>
+      <w:proofErr w:type="spellStart"/>
+      <w:r>
+        <w:t>asd</w:t>
+      </w:r>
+      <w:proofErr w:type="spellEnd"/>
+      <w:r>
+        <w:t>". Then I reran the program with the inputs "add" and "add". This</w:t>
+      </w:r>
+      <w:r>
+        <w:t xml:space="preserve"> </w:t>
+      </w:r>
+      <w:r>
+        <w:t>succeeded. No flag was outputted, but an output of "Good job!" was printed.</w:t>
+      </w:r>
+    </w:p>
+    <w:p/>
+    <w:p/>
+    <w:p/>
+    <w:p/>
+    <w:p/>
+    <w:p/>
+    <w:p/>
+    <w:p/>
+    <w:p/>
+    <w:p/>
+    <w:p/>
+    <w:p/>
+    <w:p/>
+    <w:p/>
+    <w:p/>
+    <w:p/>
+    <w:p/>
+    <w:p/>
+    <w:p/>
     <w:p>
       <w:pPr>
         <w:pStyle w:val="Heading2"/>
       </w:pPr>
-      <w:bookmarkStart w:id="20" w:name="_Toc37424983"/>
-      <w:r>
+      <w:bookmarkStart w:id="21" w:name="_Toc37504941"/>
+      <w:r>
+        <w:lastRenderedPageBreak/>
         <w:t>Level 3</w:t>
       </w:r>
-      <w:bookmarkEnd w:id="20"/>
+      <w:bookmarkEnd w:id="21"/>
     </w:p>
     <w:p>
       <w:pPr>
         <w:pStyle w:val="Heading3"/>
       </w:pPr>
-      <w:bookmarkStart w:id="21" w:name="_Toc37424984"/>
+      <w:bookmarkStart w:id="22" w:name="_Toc37504942"/>
       <w:r>
         <w:t>Login</w:t>
       </w:r>
-      <w:bookmarkEnd w:id="21"/>
+      <w:bookmarkEnd w:id="22"/>
     </w:p>
     <w:p>
       <w:r>
         <w:t xml:space="preserve">Link: </w:t>
       </w:r>
-      <w:hyperlink r:id="rId48" w:history="1">
+      <w:hyperlink r:id="rId55" w:history="1">
         <w:r>
           <w:rPr>
             <w:rStyle w:val="Hyperlink"/>
@@ -8381,7 +9071,7 @@
                     <pic:cNvPicPr/>
                   </pic:nvPicPr>
                   <pic:blipFill>
-                    <a:blip r:embed="rId49" cstate="print">
+                    <a:blip r:embed="rId56" cstate="print">
                       <a:extLst>
                         <a:ext uri="{28A0092B-C50C-407E-A947-70E740481C1C}">
                           <a14:useLocalDpi xmlns:a14="http://schemas.microsoft.com/office/drawing/2010/main" val="0"/>
@@ -8419,7 +9109,6 @@
         <w:rPr>
           <w:noProof/>
         </w:rPr>
-        <w:lastRenderedPageBreak/>
         <w:drawing>
           <wp:anchor distT="0" distB="0" distL="114300" distR="114300" simplePos="0" relativeHeight="251701248" behindDoc="0" locked="0" layoutInCell="1" allowOverlap="1" wp14:anchorId="19D10643" wp14:editId="02E9F662">
             <wp:simplePos x="0" y="0"/>
@@ -8444,7 +9133,7 @@
                     <pic:cNvPicPr/>
                   </pic:nvPicPr>
                   <pic:blipFill>
-                    <a:blip r:embed="rId50">
+                    <a:blip r:embed="rId57">
                       <a:extLst>
                         <a:ext uri="{28A0092B-C50C-407E-A947-70E740481C1C}">
                           <a14:useLocalDpi xmlns:a14="http://schemas.microsoft.com/office/drawing/2010/main" val="0"/>
@@ -8588,7 +9277,7 @@
                     <pic:cNvPicPr/>
                   </pic:nvPicPr>
                   <pic:blipFill rotWithShape="1">
-                    <a:blip r:embed="rId51" cstate="print">
+                    <a:blip r:embed="rId58" cstate="print">
                       <a:extLst>
                         <a:ext uri="{28A0092B-C50C-407E-A947-70E740481C1C}">
                           <a14:useLocalDpi xmlns:a14="http://schemas.microsoft.com/office/drawing/2010/main" val="0"/>
@@ -8774,7 +9463,7 @@
                     <pic:cNvPicPr/>
                   </pic:nvPicPr>
                   <pic:blipFill>
-                    <a:blip r:embed="rId52">
+                    <a:blip r:embed="rId59">
                       <a:extLst>
                         <a:ext uri="{28A0092B-C50C-407E-A947-70E740481C1C}">
                           <a14:useLocalDpi xmlns:a14="http://schemas.microsoft.com/office/drawing/2010/main" val="0"/>
@@ -9330,6 +10019,7 @@
         <w:rPr>
           <w:noProof/>
         </w:rPr>
+        <w:lastRenderedPageBreak/>
         <w:drawing>
           <wp:anchor distT="0" distB="0" distL="114300" distR="114300" simplePos="0" relativeHeight="251704320" behindDoc="0" locked="0" layoutInCell="1" allowOverlap="1" wp14:anchorId="50EA97BC" wp14:editId="52CBE3AF">
             <wp:simplePos x="0" y="0"/>
@@ -9354,7 +10044,7 @@
                     <pic:cNvPicPr/>
                   </pic:nvPicPr>
                   <pic:blipFill>
-                    <a:blip r:embed="rId53">
+                    <a:blip r:embed="rId60">
                       <a:extLst>
                         <a:ext uri="{28A0092B-C50C-407E-A947-70E740481C1C}">
                           <a14:useLocalDpi xmlns:a14="http://schemas.microsoft.com/office/drawing/2010/main" val="0"/>
@@ -9613,7 +10303,6 @@
     </w:tbl>
     <w:p>
       <w:r>
-        <w:lastRenderedPageBreak/>
         <w:t xml:space="preserve">Looking at the shift for the numbers, this seems to be a pattern for the shift in characters. </w:t>
       </w:r>
       <w:r>
@@ -10072,24 +10761,27 @@
       <w:pPr>
         <w:pStyle w:val="Heading2"/>
       </w:pPr>
-      <w:bookmarkStart w:id="22" w:name="_Toc37424985"/>
+      <w:bookmarkStart w:id="23" w:name="_Toc37504943"/>
       <w:r>
         <w:t>Program from Colleagues</w:t>
       </w:r>
-      <w:bookmarkEnd w:id="22"/>
+      <w:bookmarkEnd w:id="23"/>
     </w:p>
     <w:p>
       <w:pPr>
         <w:pStyle w:val="Heading3"/>
       </w:pPr>
-      <w:bookmarkStart w:id="23" w:name="_Toc37424986"/>
+      <w:bookmarkStart w:id="24" w:name="_Toc37504944"/>
       <w:r>
         <w:t>Login System</w:t>
       </w:r>
-      <w:bookmarkEnd w:id="23"/>
-    </w:p>
-    <w:p>
-      <w:r>
+      <w:bookmarkEnd w:id="24"/>
+    </w:p>
+    <w:p>
+      <w:r>
+        <w:rPr>
+          <w:noProof/>
+        </w:rPr>
         <w:drawing>
           <wp:anchor distT="0" distB="0" distL="114300" distR="114300" simplePos="0" relativeHeight="251720704" behindDoc="0" locked="0" layoutInCell="1" allowOverlap="1" wp14:anchorId="3E7C34A8" wp14:editId="3DFCD9C9">
             <wp:simplePos x="0" y="0"/>
@@ -10114,7 +10806,7 @@
                     <pic:cNvPicPr/>
                   </pic:nvPicPr>
                   <pic:blipFill>
-                    <a:blip r:embed="rId54">
+                    <a:blip r:embed="rId61">
                       <a:extLst>
                         <a:ext uri="{28A0092B-C50C-407E-A947-70E740481C1C}">
                           <a14:useLocalDpi xmlns:a14="http://schemas.microsoft.com/office/drawing/2010/main" val="0"/>
@@ -10243,7 +10935,7 @@
                     <pic:cNvPicPr/>
                   </pic:nvPicPr>
                   <pic:blipFill>
-                    <a:blip r:embed="rId55">
+                    <a:blip r:embed="rId62">
                       <a:extLst>
                         <a:ext uri="{28A0092B-C50C-407E-A947-70E740481C1C}">
                           <a14:useLocalDpi xmlns:a14="http://schemas.microsoft.com/office/drawing/2010/main" val="0"/>
@@ -10300,7 +10992,7 @@
       <w:pPr>
         <w:pStyle w:val="Heading3"/>
       </w:pPr>
-      <w:bookmarkStart w:id="24" w:name="_Toc37424987"/>
+      <w:bookmarkStart w:id="25" w:name="_Toc37504945"/>
       <w:r>
         <w:rPr>
           <w:noProof/>
@@ -10330,7 +11022,7 @@
                     <pic:cNvPicPr/>
                   </pic:nvPicPr>
                   <pic:blipFill>
-                    <a:blip r:embed="rId56">
+                    <a:blip r:embed="rId63">
                       <a:extLst>
                         <a:ext uri="{28A0092B-C50C-407E-A947-70E740481C1C}">
                           <a14:useLocalDpi xmlns:a14="http://schemas.microsoft.com/office/drawing/2010/main" val="0"/>
@@ -10365,7 +11057,7 @@
       <w:r>
         <w:t>Algorithm</w:t>
       </w:r>
-      <w:bookmarkEnd w:id="24"/>
+      <w:bookmarkEnd w:id="25"/>
     </w:p>
     <w:p>
       <w:r>
@@ -10396,7 +11088,7 @@
                     <pic:cNvPicPr/>
                   </pic:nvPicPr>
                   <pic:blipFill rotWithShape="1">
-                    <a:blip r:embed="rId57" cstate="print">
+                    <a:blip r:embed="rId64" cstate="print">
                       <a:extLst>
                         <a:ext uri="{28A0092B-C50C-407E-A947-70E740481C1C}">
                           <a14:useLocalDpi xmlns:a14="http://schemas.microsoft.com/office/drawing/2010/main" val="0"/>
@@ -10463,7 +11155,7 @@
                     <pic:cNvPicPr/>
                   </pic:nvPicPr>
                   <pic:blipFill>
-                    <a:blip r:embed="rId58" cstate="print">
+                    <a:blip r:embed="rId65" cstate="print">
                       <a:extLst>
                         <a:ext uri="{28A0092B-C50C-407E-A947-70E740481C1C}">
                           <a14:useLocalDpi xmlns:a14="http://schemas.microsoft.com/office/drawing/2010/main" val="0"/>
@@ -10584,8 +11276,11 @@
       <w:pPr>
         <w:pStyle w:val="Heading2"/>
       </w:pPr>
-      <w:bookmarkStart w:id="25" w:name="_Toc37424988"/>
-      <w:r>
+      <w:bookmarkStart w:id="26" w:name="_Toc37504946"/>
+      <w:r>
+        <w:rPr>
+          <w:noProof/>
+        </w:rPr>
         <w:lastRenderedPageBreak/>
         <w:drawing>
           <wp:anchor distT="0" distB="0" distL="114300" distR="114300" simplePos="0" relativeHeight="251706368" behindDoc="0" locked="0" layoutInCell="1" allowOverlap="1" wp14:anchorId="62555637" wp14:editId="7ED96480">
@@ -10611,7 +11306,7 @@
                     <pic:cNvPicPr/>
                   </pic:nvPicPr>
                   <pic:blipFill>
-                    <a:blip r:embed="rId59" cstate="print">
+                    <a:blip r:embed="rId66" cstate="print">
                       <a:extLst>
                         <a:ext uri="{28A0092B-C50C-407E-A947-70E740481C1C}">
                           <a14:useLocalDpi xmlns:a14="http://schemas.microsoft.com/office/drawing/2010/main" val="0"/>
@@ -10644,6 +11339,9 @@
         </w:drawing>
       </w:r>
       <w:r>
+        <w:rPr>
+          <w:noProof/>
+        </w:rPr>
         <w:drawing>
           <wp:anchor distT="0" distB="0" distL="114300" distR="114300" simplePos="0" relativeHeight="251707392" behindDoc="0" locked="0" layoutInCell="1" allowOverlap="1" wp14:anchorId="0E6CC5C6" wp14:editId="7DEC03A9">
             <wp:simplePos x="0" y="0"/>
@@ -10668,7 +11366,7 @@
                     <pic:cNvPicPr/>
                   </pic:nvPicPr>
                   <pic:blipFill>
-                    <a:blip r:embed="rId60" cstate="print">
+                    <a:blip r:embed="rId67" cstate="print">
                       <a:extLst>
                         <a:ext uri="{28A0092B-C50C-407E-A947-70E740481C1C}">
                           <a14:useLocalDpi xmlns:a14="http://schemas.microsoft.com/office/drawing/2010/main" val="0"/>
@@ -10703,10 +11401,13 @@
       <w:r>
         <w:t>Dynamic Analysis Example</w:t>
       </w:r>
-      <w:bookmarkEnd w:id="25"/>
-    </w:p>
-    <w:p>
-      <w:r>
+      <w:bookmarkEnd w:id="26"/>
+    </w:p>
+    <w:p>
+      <w:r>
+        <w:rPr>
+          <w:noProof/>
+        </w:rPr>
         <w:drawing>
           <wp:anchor distT="0" distB="0" distL="114300" distR="114300" simplePos="0" relativeHeight="251712512" behindDoc="0" locked="0" layoutInCell="1" allowOverlap="1" wp14:anchorId="70FA1804" wp14:editId="45785853">
             <wp:simplePos x="0" y="0"/>
@@ -10731,7 +11432,7 @@
                     <pic:cNvPicPr/>
                   </pic:nvPicPr>
                   <pic:blipFill>
-                    <a:blip r:embed="rId61">
+                    <a:blip r:embed="rId68">
                       <a:extLst>
                         <a:ext uri="{28A0092B-C50C-407E-A947-70E740481C1C}">
                           <a14:useLocalDpi xmlns:a14="http://schemas.microsoft.com/office/drawing/2010/main" val="0"/>
@@ -10764,6 +11465,9 @@
         </w:drawing>
       </w:r>
       <w:r>
+        <w:rPr>
+          <w:noProof/>
+        </w:rPr>
         <w:drawing>
           <wp:anchor distT="0" distB="0" distL="114300" distR="114300" simplePos="0" relativeHeight="251711488" behindDoc="0" locked="0" layoutInCell="1" allowOverlap="1" wp14:anchorId="34E14032" wp14:editId="4068820D">
             <wp:simplePos x="0" y="0"/>
@@ -10788,7 +11492,7 @@
                     <pic:cNvPicPr/>
                   </pic:nvPicPr>
                   <pic:blipFill>
-                    <a:blip r:embed="rId62" cstate="print">
+                    <a:blip r:embed="rId69" cstate="print">
                       <a:extLst>
                         <a:ext uri="{28A0092B-C50C-407E-A947-70E740481C1C}">
                           <a14:useLocalDpi xmlns:a14="http://schemas.microsoft.com/office/drawing/2010/main" val="0"/>
@@ -10821,6 +11525,9 @@
         </w:drawing>
       </w:r>
       <w:r>
+        <w:rPr>
+          <w:noProof/>
+        </w:rPr>
         <w:drawing>
           <wp:anchor distT="0" distB="0" distL="114300" distR="114300" simplePos="0" relativeHeight="251708416" behindDoc="0" locked="0" layoutInCell="1" allowOverlap="1" wp14:anchorId="717FC43F" wp14:editId="4D9890DC">
             <wp:simplePos x="0" y="0"/>
@@ -10845,7 +11552,7 @@
                     <pic:cNvPicPr/>
                   </pic:nvPicPr>
                   <pic:blipFill>
-                    <a:blip r:embed="rId63">
+                    <a:blip r:embed="rId70">
                       <a:extLst>
                         <a:ext uri="{28A0092B-C50C-407E-A947-70E740481C1C}">
                           <a14:useLocalDpi xmlns:a14="http://schemas.microsoft.com/office/drawing/2010/main" val="0"/>
@@ -11127,6 +11834,9 @@
     </w:p>
     <w:p>
       <w:r>
+        <w:rPr>
+          <w:noProof/>
+        </w:rPr>
         <w:drawing>
           <wp:anchor distT="0" distB="0" distL="114300" distR="114300" simplePos="0" relativeHeight="251713536" behindDoc="0" locked="0" layoutInCell="1" allowOverlap="1" wp14:anchorId="0451F5EE" wp14:editId="575470B2">
             <wp:simplePos x="0" y="0"/>
@@ -11151,7 +11861,7 @@
                     <pic:cNvPicPr/>
                   </pic:nvPicPr>
                   <pic:blipFill>
-                    <a:blip r:embed="rId64">
+                    <a:blip r:embed="rId71">
                       <a:extLst>
                         <a:ext uri="{28A0092B-C50C-407E-A947-70E740481C1C}">
                           <a14:useLocalDpi xmlns:a14="http://schemas.microsoft.com/office/drawing/2010/main" val="0"/>
@@ -11187,15 +11897,29 @@
     <w:p/>
     <w:p/>
     <w:p/>
+    <w:p/>
+    <w:p/>
+    <w:p/>
+    <w:p/>
+    <w:p/>
+    <w:p/>
+    <w:p/>
+    <w:p/>
+    <w:p/>
+    <w:p/>
+    <w:p/>
+    <w:p/>
+    <w:p/>
     <w:p>
       <w:pPr>
         <w:pStyle w:val="Heading1"/>
       </w:pPr>
-      <w:bookmarkStart w:id="26" w:name="_Toc37424989"/>
-      <w:r>
+      <w:bookmarkStart w:id="27" w:name="_Toc37504947"/>
+      <w:r>
+        <w:lastRenderedPageBreak/>
         <w:t>Final Thoughts</w:t>
       </w:r>
-      <w:bookmarkEnd w:id="26"/>
+      <w:bookmarkEnd w:id="27"/>
     </w:p>
     <w:p>
       <w:r>
@@ -11236,75 +11960,85 @@
     <w:p/>
     <w:p>
       <w:r>
+        <w:t>However, there was a larger than expected learning curve in understanding the different responsibilities of the registers and what each instruction does. Following this I also had to learn to navigate the assembly code and determine what was important. This ended up taking more time than initially estimated which placed me behind schedule.</w:t>
+      </w:r>
+    </w:p>
+    <w:p/>
+    <w:p>
+      <w:r>
+        <w:t>Implementing a login system to try get someone else to reverse engineer is also a fun task. Through this I attempted to learn how to write code that would be difficult to reverse engineer but it did not end up as difficult as expected. In terms of difficulty I would rate the login as level 1 and the algorithm as around level 2.</w:t>
+      </w:r>
+      <w:r>
+        <w:t xml:space="preserve"> Similarly, solving said challenges from a friend also proved to be fun and a good challenge. There login would probably be rated at level 2 and so would the algorithm. </w:t>
+      </w:r>
+      <w:r>
+        <w:t xml:space="preserve">This was a great experience as I got to attempt to make my own challenges and also learnt </w:t>
+      </w:r>
+      <w:r>
+        <w:t>some basic skills useful in reverse engineering such as cryptography.</w:t>
+      </w:r>
+      <w:r>
+        <w:t xml:space="preserve"> </w:t>
+      </w:r>
+    </w:p>
+    <w:p/>
+    <w:p>
+      <w:r>
+        <w:t>In</w:t>
+      </w:r>
+      <w:r>
+        <w:t xml:space="preserve"> terms of meeting the criteria set out, both were not met. In terms of the schedule, I was not able to keep to it as there was a large learning curve that took up most of the early phases. Although, I began to catch up it was not enough. Additionally, the difficulty of level 3 and above require more time then the 8 weeks provide to accomplish successfully. </w:t>
+      </w:r>
+      <w:r>
+        <w:t>In terms of selecting what I wished to accomplish, I was over ambitious and not able to finish the set goals.</w:t>
+      </w:r>
+    </w:p>
+    <w:p>
+      <w:pPr>
+        <w:tabs>
+          <w:tab w:val="left" w:pos="2817"/>
+        </w:tabs>
+      </w:pPr>
+      <w:r>
+        <w:tab/>
+      </w:r>
+    </w:p>
+    <w:p>
+      <w:r>
+        <w:t xml:space="preserve">Advice that would be given to those that wish to undertake a similar project is to immediately begin learning the basic concepts required even before the project has been approved. This will allow one to cover the basic knowledge in reading assembly before doing the challenges on </w:t>
+      </w:r>
+      <w:proofErr w:type="spellStart"/>
+      <w:r>
+        <w:t>crackme</w:t>
+      </w:r>
+      <w:proofErr w:type="spellEnd"/>
+      <w:r>
+        <w:t xml:space="preserve">. </w:t>
+      </w:r>
+      <w:r>
+        <w:t>Furthermore, begin with challenges that have walkthrough solutions so a general idea on t</w:t>
+      </w:r>
+      <w:r>
+        <w:t>he approaches to reverse engineering can be established.</w:t>
+      </w:r>
+    </w:p>
+    <w:p/>
+    <w:p>
+      <w:r>
+        <w:t>Overall, this was a great project and I would recommend others to do reverse engineering for their something awesome.</w:t>
+      </w:r>
+    </w:p>
+    <w:p/>
+    <w:p>
+      <w:pPr>
+        <w:pStyle w:val="Heading1"/>
+      </w:pPr>
+      <w:bookmarkStart w:id="28" w:name="_Toc37504948"/>
+      <w:r>
         <w:lastRenderedPageBreak/>
-        <w:t>However, there was a larger than expected learning curve in understanding the different responsibilities of the registers and what each instruction does. Following this I also had to learn to navigate the assembly code and determine what was important. This ended up taking more time than initially estimated which placed me behind schedule.</w:t>
-      </w:r>
-    </w:p>
-    <w:p/>
-    <w:p>
-      <w:r>
-        <w:t>Implementing a login system to try get someone else to reverse engineer is also a fun task. Through this I attempted to learn how to write code that would be difficult to reverse engineer but it did not end up as difficult as expected. In terms of difficulty I would rate the login as level 1 and the algorithm as around level 2.</w:t>
-      </w:r>
-      <w:r>
-        <w:t xml:space="preserve"> Similarly, solving said challenges from a friend also proved to be fun and a good challenge. There login would probably be rated at level 2 and so would the algorithm. </w:t>
-      </w:r>
-      <w:r>
-        <w:t xml:space="preserve">This was a great experience as I got to attempt to make my own challenges and also learnt </w:t>
-      </w:r>
-      <w:r>
-        <w:t>some basic skills useful in reverse engineering such as cryptography.</w:t>
-      </w:r>
-      <w:r>
-        <w:t xml:space="preserve"> </w:t>
-      </w:r>
-    </w:p>
-    <w:p/>
-    <w:p>
-      <w:r>
-        <w:t>In</w:t>
-      </w:r>
-      <w:r>
-        <w:t xml:space="preserve"> terms of meeting the criteria set out, both were not met. In terms of the schedule, I was not able to keep to it as there was a large learning curve that took up most of the early phases. Although, I began to catch up it was not enough. Additionally, the difficulty of level 3 and above require more time then the 8 weeks provide to accomplish successfully. </w:t>
-      </w:r>
-      <w:r>
-        <w:t>In terms of selecting what I wished to accomplish, I was over ambitious and not able to finish the set goals.</w:t>
-      </w:r>
-    </w:p>
-    <w:p/>
-    <w:p>
-      <w:r>
-        <w:t xml:space="preserve">Advice that would be given to those that wish to undertake a similar project is to immediately begin learning the basic concepts required even before the project has been approved. This will allow one to cover the basic knowledge in reading assembly before doing the challenges on </w:t>
-      </w:r>
-      <w:proofErr w:type="spellStart"/>
-      <w:r>
-        <w:t>crackme</w:t>
-      </w:r>
-      <w:proofErr w:type="spellEnd"/>
-      <w:r>
-        <w:t xml:space="preserve">. </w:t>
-      </w:r>
-      <w:r>
-        <w:t>Furthermore, begin with challenges that have walkthrough solutions so a general idea on t</w:t>
-      </w:r>
-      <w:r>
-        <w:t>he approaches to reverse engineering can be established.</w:t>
-      </w:r>
-    </w:p>
-    <w:p/>
-    <w:p>
-      <w:r>
-        <w:t>Overall, this was a great project and I would recommend others to do reverse engineering for their something awesome.</w:t>
-      </w:r>
-    </w:p>
-    <w:p>
-      <w:pPr>
-        <w:pStyle w:val="Heading1"/>
-      </w:pPr>
-      <w:bookmarkStart w:id="27" w:name="_Toc37424990"/>
-      <w:r>
         <w:t>Bibliography</w:t>
       </w:r>
-      <w:bookmarkEnd w:id="27"/>
+      <w:bookmarkEnd w:id="28"/>
     </w:p>
     <w:p>
       <w:pPr>
@@ -11337,7 +12071,7 @@
       <w:r>
         <w:t>&lt;</w:t>
       </w:r>
-      <w:hyperlink r:id="rId65" w:history="1">
+      <w:hyperlink r:id="rId72" w:history="1">
         <w:r>
           <w:rPr>
             <w:rStyle w:val="Hyperlink"/>
@@ -11421,7 +12155,7 @@
       <w:r>
         <w:t>&lt;</w:t>
       </w:r>
-      <w:hyperlink r:id="rId66" w:history="1">
+      <w:hyperlink r:id="rId73" w:history="1">
         <w:r>
           <w:rPr>
             <w:rStyle w:val="Hyperlink"/>
@@ -11485,7 +12219,7 @@
       <w:r>
         <w:t>&lt;</w:t>
       </w:r>
-      <w:hyperlink r:id="rId67" w:history="1">
+      <w:hyperlink r:id="rId74" w:history="1">
         <w:r>
           <w:rPr>
             <w:rStyle w:val="Hyperlink"/>
@@ -11507,7 +12241,6 @@
         <w:pStyle w:val="ListParagraph"/>
       </w:pPr>
       <w:r>
-        <w:lastRenderedPageBreak/>
         <w:t>Used to gather information on registers found in assembly.</w:t>
       </w:r>
     </w:p>
@@ -11552,7 +12285,7 @@
       <w:r>
         <w:t>&lt;</w:t>
       </w:r>
-      <w:hyperlink r:id="rId68" w:history="1">
+      <w:hyperlink r:id="rId75" w:history="1">
         <w:r>
           <w:rPr>
             <w:rStyle w:val="Hyperlink"/>
@@ -11608,7 +12341,7 @@
       <w:r>
         <w:t>&lt;</w:t>
       </w:r>
-      <w:hyperlink r:id="rId69" w:history="1">
+      <w:hyperlink r:id="rId76" w:history="1">
         <w:r>
           <w:rPr>
             <w:rStyle w:val="Hyperlink"/>
@@ -11641,28 +12374,29 @@
         <w:t xml:space="preserve"> to perform reverse engineering and perform a dynamic analysis.</w:t>
       </w:r>
     </w:p>
+    <w:p/>
     <w:p>
       <w:pPr>
         <w:pStyle w:val="Heading1"/>
       </w:pPr>
-      <w:bookmarkStart w:id="28" w:name="_Toc37424991"/>
+      <w:bookmarkStart w:id="29" w:name="_Toc37504949"/>
       <w:r>
         <w:t>Appendix</w:t>
       </w:r>
-      <w:bookmarkEnd w:id="28"/>
+      <w:bookmarkEnd w:id="29"/>
     </w:p>
     <w:p>
       <w:pPr>
         <w:pStyle w:val="Heading2"/>
       </w:pPr>
-      <w:bookmarkStart w:id="29" w:name="_Toc37424992"/>
+      <w:bookmarkStart w:id="30" w:name="_Toc37504950"/>
       <w:r>
         <w:t>A: GITHUB Link</w:t>
       </w:r>
-      <w:bookmarkEnd w:id="29"/>
-    </w:p>
-    <w:p>
-      <w:hyperlink r:id="rId70" w:history="1">
+      <w:bookmarkEnd w:id="30"/>
+    </w:p>
+    <w:p>
+      <w:hyperlink r:id="rId77" w:history="1">
         <w:r>
           <w:rPr>
             <w:rStyle w:val="Hyperlink"/>
@@ -11676,11 +12410,11 @@
       <w:pPr>
         <w:pStyle w:val="Heading2"/>
       </w:pPr>
-      <w:bookmarkStart w:id="30" w:name="_Toc37424993"/>
+      <w:bookmarkStart w:id="31" w:name="_Toc37504951"/>
       <w:r>
         <w:t>B: Disclaimer</w:t>
       </w:r>
-      <w:bookmarkEnd w:id="30"/>
+      <w:bookmarkEnd w:id="31"/>
     </w:p>
     <w:p>
       <w:r>
@@ -11697,12 +12431,44 @@
       </w:r>
     </w:p>
     <w:p/>
-    <w:p/>
-    <w:p/>
+    <w:p>
+      <w:pPr>
+        <w:pStyle w:val="Heading2"/>
+      </w:pPr>
+      <w:bookmarkStart w:id="32" w:name="_Toc37504952"/>
+      <w:r>
+        <w:t>C</w:t>
+      </w:r>
+      <w:r>
+        <w:t xml:space="preserve">: </w:t>
+      </w:r>
+      <w:proofErr w:type="spellStart"/>
+      <w:r>
+        <w:t>Crackme</w:t>
+      </w:r>
+      <w:r>
+        <w:t>s</w:t>
+      </w:r>
+      <w:proofErr w:type="spellEnd"/>
+      <w:r>
+        <w:t xml:space="preserve"> Website</w:t>
+      </w:r>
+      <w:bookmarkEnd w:id="32"/>
+    </w:p>
+    <w:p>
+      <w:hyperlink r:id="rId78" w:history="1">
+        <w:r>
+          <w:rPr>
+            <w:rStyle w:val="Hyperlink"/>
+          </w:rPr>
+          <w:t>https://crackmes.one/</w:t>
+        </w:r>
+      </w:hyperlink>
+    </w:p>
     <w:p/>
     <w:sectPr>
-      <w:headerReference w:type="default" r:id="rId71"/>
-      <w:footerReference w:type="default" r:id="rId72"/>
+      <w:headerReference w:type="default" r:id="rId79"/>
+      <w:footerReference w:type="default" r:id="rId80"/>
       <w:pgSz w:w="11900" w:h="16840"/>
       <w:pgMar w:top="1440" w:right="1440" w:bottom="1440" w:left="1440" w:header="708" w:footer="708" w:gutter="0"/>
       <w:pgNumType w:start="0"/>
@@ -13102,7 +13868,6 @@
   <w:style w:type="character" w:default="1" w:styleId="DefaultParagraphFont">
     <w:name w:val="Default Paragraph Font"/>
     <w:uiPriority w:val="1"/>
-    <w:semiHidden/>
     <w:unhideWhenUsed/>
   </w:style>
   <w:style w:type="table" w:default="1" w:styleId="TableNormal">
@@ -13814,7 +14579,7 @@
 </file>
 
 <file path=customXml/itemProps2.xml><?xml version="1.0" encoding="utf-8"?>
-<ds:datastoreItem xmlns:ds="http://schemas.openxmlformats.org/officeDocument/2006/customXml" ds:itemID="{E82250F2-4B05-474E-92A1-871EA9F3819A}">
+<ds:datastoreItem xmlns:ds="http://schemas.openxmlformats.org/officeDocument/2006/customXml" ds:itemID="{FAE5972E-5AAB-3143-BDAA-BB53A76A373A}">
   <ds:schemaRefs>
     <ds:schemaRef ds:uri="http://schemas.openxmlformats.org/officeDocument/2006/bibliography"/>
   </ds:schemaRefs>

</xml_diff>

<commit_message>
Updated readme and report.
</commit_message>
<xml_diff>
--- a/Reverse Engineering Report.docx
+++ b/Reverse Engineering Report.docx
@@ -10,6 +10,7 @@
           <w:docPartUnique/>
         </w:docPartObj>
       </w:sdtPr>
+      <w:sdtEndPr/>
       <w:sdtContent>
         <w:p>
           <w:r>
@@ -356,6 +357,7 @@
                                   <w:dataBinding w:prefixMappings="xmlns:ns0='http://purl.org/dc/elements/1.1/' xmlns:ns1='http://schemas.openxmlformats.org/package/2006/metadata/core-properties' " w:xpath="/ns1:coreProperties[1]/ns0:creator[1]" w:storeItemID="{6C3C8BC8-F283-45AE-878A-BAB7291924A1}"/>
                                   <w:text/>
                                 </w:sdtPr>
+                                <w:sdtEndPr/>
                                 <w:sdtContent>
                                   <w:p>
                                     <w:pPr>
@@ -402,6 +404,7 @@
                                     <w:dataBinding w:prefixMappings="xmlns:ns0='http://schemas.microsoft.com/office/2006/coverPageProps' " w:xpath="/ns0:CoverPageProperties[1]/ns0:CompanyEmail[1]" w:storeItemID="{55AF091B-3C7A-41E3-B477-F2FDAA23CFDA}"/>
                                     <w:text/>
                                   </w:sdtPr>
+                                  <w:sdtEndPr/>
                                   <w:sdtContent>
                                     <w:r>
                                       <w:rPr>
@@ -456,6 +459,7 @@
                             <w:dataBinding w:prefixMappings="xmlns:ns0='http://purl.org/dc/elements/1.1/' xmlns:ns1='http://schemas.openxmlformats.org/package/2006/metadata/core-properties' " w:xpath="/ns1:coreProperties[1]/ns0:creator[1]" w:storeItemID="{6C3C8BC8-F283-45AE-878A-BAB7291924A1}"/>
                             <w:text/>
                           </w:sdtPr>
+                          <w:sdtEndPr/>
                           <w:sdtContent>
                             <w:p>
                               <w:pPr>
@@ -502,6 +506,7 @@
                               <w:dataBinding w:prefixMappings="xmlns:ns0='http://schemas.microsoft.com/office/2006/coverPageProps' " w:xpath="/ns0:CoverPageProperties[1]/ns0:CompanyEmail[1]" w:storeItemID="{55AF091B-3C7A-41E3-B477-F2FDAA23CFDA}"/>
                               <w:text/>
                             </w:sdtPr>
+                            <w:sdtEndPr/>
                             <w:sdtContent>
                               <w:r>
                                 <w:rPr>
@@ -618,6 +623,7 @@
                                   <w:dataBinding w:prefixMappings="xmlns:ns0='http://schemas.microsoft.com/office/2006/coverPageProps' " w:xpath="/ns0:CoverPageProperties[1]/ns0:Abstract[1]" w:storeItemID="{55AF091B-3C7A-41E3-B477-F2FDAA23CFDA}"/>
                                   <w:text w:multiLine="1"/>
                                 </w:sdtPr>
+                                <w:sdtEndPr/>
                                 <w:sdtContent>
                                   <w:p>
                                     <w:pPr>
@@ -698,6 +704,7 @@
                             <w:dataBinding w:prefixMappings="xmlns:ns0='http://schemas.microsoft.com/office/2006/coverPageProps' " w:xpath="/ns0:CoverPageProperties[1]/ns0:Abstract[1]" w:storeItemID="{55AF091B-3C7A-41E3-B477-F2FDAA23CFDA}"/>
                             <w:text w:multiLine="1"/>
                           </w:sdtPr>
+                          <w:sdtEndPr/>
                           <w:sdtContent>
                             <w:p>
                               <w:pPr>
@@ -845,6 +852,7 @@
                                   <w:dataBinding w:prefixMappings="xmlns:ns0='http://purl.org/dc/elements/1.1/' xmlns:ns1='http://schemas.openxmlformats.org/package/2006/metadata/core-properties' " w:xpath="/ns1:coreProperties[1]/ns0:subject[1]" w:storeItemID="{6C3C8BC8-F283-45AE-878A-BAB7291924A1}"/>
                                   <w:text/>
                                 </w:sdtPr>
+                                <w:sdtEndPr/>
                                 <w:sdtContent>
                                   <w:p>
                                     <w:pPr>
@@ -946,6 +954,7 @@
                             <w:dataBinding w:prefixMappings="xmlns:ns0='http://purl.org/dc/elements/1.1/' xmlns:ns1='http://schemas.openxmlformats.org/package/2006/metadata/core-properties' " w:xpath="/ns1:coreProperties[1]/ns0:subject[1]" w:storeItemID="{6C3C8BC8-F283-45AE-878A-BAB7291924A1}"/>
                             <w:text/>
                           </w:sdtPr>
+                          <w:sdtEndPr/>
                           <w:sdtContent>
                             <w:p>
                               <w:pPr>
@@ -3367,80 +3376,77 @@
     <w:p/>
     <w:p/>
     <w:p/>
-    <w:p>
-      <w:bookmarkStart w:id="0" w:name="_GoBack"/>
-      <w:bookmarkEnd w:id="0"/>
-    </w:p>
+    <w:p/>
     <w:p/>
     <w:p/>
     <w:p>
       <w:pPr>
         <w:pStyle w:val="Heading1"/>
       </w:pPr>
-      <w:bookmarkStart w:id="1" w:name="_Toc37504921"/>
+      <w:bookmarkStart w:id="0" w:name="_Toc37504921"/>
       <w:r>
         <w:lastRenderedPageBreak/>
         <w:t>Overview</w:t>
       </w:r>
+      <w:bookmarkEnd w:id="0"/>
+    </w:p>
+    <w:p>
+      <w:pPr>
+        <w:pStyle w:val="Heading2"/>
+      </w:pPr>
+      <w:bookmarkStart w:id="1" w:name="_Toc37504922"/>
+      <w:r>
+        <w:t>General Summary of Project</w:t>
+      </w:r>
       <w:bookmarkEnd w:id="1"/>
     </w:p>
     <w:p>
       <w:pPr>
+        <w:rPr>
+          <w:rFonts w:cstheme="minorHAnsi"/>
+        </w:rPr>
+      </w:pPr>
+      <w:r>
+        <w:rPr>
+          <w:rFonts w:cstheme="minorHAnsi"/>
+        </w:rPr>
+        <w:t xml:space="preserve">Reverse engineering was undertaken as the topic of interest for the Something Awesome project in COMP6841. </w:t>
+      </w:r>
+      <w:r>
+        <w:rPr>
+          <w:rFonts w:cstheme="minorHAnsi"/>
+        </w:rPr>
+        <w:t>The aim of this is to learn reverse engineer</w:t>
+      </w:r>
+      <w:r>
+        <w:rPr>
+          <w:rFonts w:cstheme="minorHAnsi"/>
+        </w:rPr>
+        <w:t xml:space="preserve">ing principles by completing challenges from crackmes.one. </w:t>
+      </w:r>
+      <w:r>
+        <w:rPr>
+          <w:rFonts w:cstheme="minorHAnsi"/>
+        </w:rPr>
+        <w:t xml:space="preserve">Through this, skills such as understanding assembly, patching, analysis of programs and writing walkthroughs can be achieved. </w:t>
+      </w:r>
+    </w:p>
+    <w:p>
+      <w:pPr>
+        <w:rPr>
+          <w:rFonts w:cstheme="minorHAnsi"/>
+        </w:rPr>
+      </w:pPr>
+    </w:p>
+    <w:p>
+      <w:pPr>
         <w:pStyle w:val="Heading2"/>
       </w:pPr>
-      <w:bookmarkStart w:id="2" w:name="_Toc37504922"/>
-      <w:r>
-        <w:t>General Summary of Project</w:t>
+      <w:bookmarkStart w:id="2" w:name="_Toc37504923"/>
+      <w:r>
+        <w:t>Marking Criteria</w:t>
       </w:r>
       <w:bookmarkEnd w:id="2"/>
-    </w:p>
-    <w:p>
-      <w:pPr>
-        <w:rPr>
-          <w:rFonts w:cstheme="minorHAnsi"/>
-        </w:rPr>
-      </w:pPr>
-      <w:r>
-        <w:rPr>
-          <w:rFonts w:cstheme="minorHAnsi"/>
-        </w:rPr>
-        <w:t xml:space="preserve">Reverse engineering was undertaken as the topic of interest for the Something Awesome project in COMP6841. </w:t>
-      </w:r>
-      <w:r>
-        <w:rPr>
-          <w:rFonts w:cstheme="minorHAnsi"/>
-        </w:rPr>
-        <w:t>The aim of this is to learn reverse engineer</w:t>
-      </w:r>
-      <w:r>
-        <w:rPr>
-          <w:rFonts w:cstheme="minorHAnsi"/>
-        </w:rPr>
-        <w:t xml:space="preserve">ing principles by completing challenges from crackmes.one. </w:t>
-      </w:r>
-      <w:r>
-        <w:rPr>
-          <w:rFonts w:cstheme="minorHAnsi"/>
-        </w:rPr>
-        <w:t xml:space="preserve">Through this, skills such as understanding assembly, patching, analysis of programs and writing walkthroughs can be achieved. </w:t>
-      </w:r>
-    </w:p>
-    <w:p>
-      <w:pPr>
-        <w:rPr>
-          <w:rFonts w:cstheme="minorHAnsi"/>
-        </w:rPr>
-      </w:pPr>
-    </w:p>
-    <w:p>
-      <w:pPr>
-        <w:pStyle w:val="Heading2"/>
-      </w:pPr>
-      <w:bookmarkStart w:id="3" w:name="_Toc37504923"/>
-      <w:r>
-        <w:t>Marking Criteria</w:t>
-      </w:r>
-      <w:bookmarkEnd w:id="3"/>
     </w:p>
     <w:p>
       <w:pPr>
@@ -3791,11 +3797,11 @@
       <w:pPr>
         <w:pStyle w:val="Heading2"/>
       </w:pPr>
-      <w:bookmarkStart w:id="4" w:name="_Toc37504924"/>
+      <w:bookmarkStart w:id="3" w:name="_Toc37504924"/>
       <w:r>
         <w:t>Schedule</w:t>
       </w:r>
-      <w:bookmarkEnd w:id="4"/>
+      <w:bookmarkEnd w:id="3"/>
     </w:p>
     <w:p>
       <w:pPr>
@@ -3869,21 +3875,21 @@
       <w:pPr>
         <w:pStyle w:val="Heading1"/>
       </w:pPr>
-      <w:bookmarkStart w:id="5" w:name="_Toc37504925"/>
+      <w:bookmarkStart w:id="4" w:name="_Toc37504925"/>
       <w:r>
         <w:t>Reverse Engineering</w:t>
       </w:r>
+      <w:bookmarkEnd w:id="4"/>
+    </w:p>
+    <w:p>
+      <w:pPr>
+        <w:pStyle w:val="Heading2"/>
+      </w:pPr>
+      <w:bookmarkStart w:id="5" w:name="_Toc37504926"/>
+      <w:r>
+        <w:t>Overview</w:t>
+      </w:r>
       <w:bookmarkEnd w:id="5"/>
-    </w:p>
-    <w:p>
-      <w:pPr>
-        <w:pStyle w:val="Heading2"/>
-      </w:pPr>
-      <w:bookmarkStart w:id="6" w:name="_Toc37504926"/>
-      <w:r>
-        <w:t>Overview</w:t>
-      </w:r>
-      <w:bookmarkEnd w:id="6"/>
     </w:p>
     <w:p>
       <w:pPr>
@@ -4114,11 +4120,11 @@
       <w:pPr>
         <w:pStyle w:val="Heading2"/>
       </w:pPr>
-      <w:bookmarkStart w:id="7" w:name="_Toc37504927"/>
+      <w:bookmarkStart w:id="6" w:name="_Toc37504927"/>
       <w:r>
         <w:t>Assembly Instruction Cheat Sheet</w:t>
       </w:r>
-      <w:bookmarkEnd w:id="7"/>
+      <w:bookmarkEnd w:id="6"/>
     </w:p>
     <w:p>
       <w:pPr>
@@ -4751,12 +4757,12 @@
       <w:pPr>
         <w:pStyle w:val="Heading2"/>
       </w:pPr>
-      <w:bookmarkStart w:id="8" w:name="_Toc37504928"/>
+      <w:bookmarkStart w:id="7" w:name="_Toc37504928"/>
       <w:r>
         <w:lastRenderedPageBreak/>
         <w:t>Register Cheat Sheet</w:t>
       </w:r>
-      <w:bookmarkEnd w:id="8"/>
+      <w:bookmarkEnd w:id="7"/>
     </w:p>
     <w:p>
       <w:pPr>
@@ -6018,39 +6024,39 @@
       <w:pPr>
         <w:pStyle w:val="Heading1"/>
       </w:pPr>
-      <w:bookmarkStart w:id="9" w:name="_Toc37504929"/>
+      <w:bookmarkStart w:id="8" w:name="_Toc37504929"/>
       <w:r>
         <w:t>Walkthroughs</w:t>
       </w:r>
+      <w:bookmarkEnd w:id="8"/>
+    </w:p>
+    <w:p>
+      <w:r>
+        <w:t>The following can be found on my GITHUB, see appendix A.</w:t>
+      </w:r>
+      <w:r>
+        <w:t xml:space="preserve"> </w:t>
+      </w:r>
+    </w:p>
+    <w:p>
+      <w:pPr>
+        <w:pStyle w:val="Heading2"/>
+      </w:pPr>
+      <w:bookmarkStart w:id="9" w:name="_Toc37504930"/>
+      <w:r>
+        <w:t>Level 1</w:t>
+      </w:r>
       <w:bookmarkEnd w:id="9"/>
     </w:p>
     <w:p>
-      <w:r>
-        <w:t>The following can be found on my GITHUB, see appendix A.</w:t>
-      </w:r>
-      <w:r>
-        <w:t xml:space="preserve"> </w:t>
-      </w:r>
-    </w:p>
-    <w:p>
-      <w:pPr>
-        <w:pStyle w:val="Heading2"/>
-      </w:pPr>
-      <w:bookmarkStart w:id="10" w:name="_Toc37504930"/>
-      <w:r>
-        <w:t>Level 1</w:t>
+      <w:pPr>
+        <w:pStyle w:val="Heading3"/>
+      </w:pPr>
+      <w:bookmarkStart w:id="10" w:name="_Toc37504931"/>
+      <w:r>
+        <w:t>Crack1 By Dark Flow</w:t>
       </w:r>
       <w:bookmarkEnd w:id="10"/>
-    </w:p>
-    <w:p>
-      <w:pPr>
-        <w:pStyle w:val="Heading3"/>
-      </w:pPr>
-      <w:bookmarkStart w:id="11" w:name="_Toc37504931"/>
-      <w:r>
-        <w:t>Crack1 By Dark Flow</w:t>
-      </w:r>
-      <w:bookmarkEnd w:id="11"/>
     </w:p>
     <w:p>
       <w:r>
@@ -6357,12 +6363,12 @@
       <w:pPr>
         <w:pStyle w:val="Heading3"/>
       </w:pPr>
-      <w:bookmarkStart w:id="12" w:name="_Toc37504932"/>
+      <w:bookmarkStart w:id="11" w:name="_Toc37504932"/>
       <w:proofErr w:type="spellStart"/>
       <w:r>
         <w:t>Crackme</w:t>
       </w:r>
-      <w:bookmarkEnd w:id="12"/>
+      <w:bookmarkEnd w:id="11"/>
       <w:proofErr w:type="spellEnd"/>
     </w:p>
     <w:p>
@@ -6479,11 +6485,11 @@
       <w:pPr>
         <w:pStyle w:val="Heading3"/>
       </w:pPr>
-      <w:bookmarkStart w:id="13" w:name="_Toc37504933"/>
+      <w:bookmarkStart w:id="12" w:name="_Toc37504933"/>
       <w:r>
         <w:t>Easy One</w:t>
       </w:r>
-      <w:bookmarkEnd w:id="13"/>
+      <w:bookmarkEnd w:id="12"/>
     </w:p>
     <w:p>
       <w:pPr>
@@ -6783,12 +6789,12 @@
       <w:pPr>
         <w:pStyle w:val="Heading3"/>
       </w:pPr>
-      <w:bookmarkStart w:id="14" w:name="_Toc37504934"/>
+      <w:bookmarkStart w:id="13" w:name="_Toc37504934"/>
       <w:r>
         <w:lastRenderedPageBreak/>
         <w:t>Just See</w:t>
       </w:r>
-      <w:bookmarkEnd w:id="14"/>
+      <w:bookmarkEnd w:id="13"/>
     </w:p>
     <w:p>
       <w:r>
@@ -7117,11 +7123,11 @@
       <w:pPr>
         <w:pStyle w:val="Heading3"/>
       </w:pPr>
-      <w:bookmarkStart w:id="15" w:name="_Toc37504935"/>
+      <w:bookmarkStart w:id="14" w:name="_Toc37504935"/>
       <w:r>
         <w:t>Rev50 Linux 64-Bit</w:t>
       </w:r>
-      <w:bookmarkEnd w:id="15"/>
+      <w:bookmarkEnd w:id="14"/>
     </w:p>
     <w:p>
       <w:r>
@@ -7508,21 +7514,21 @@
       <w:pPr>
         <w:pStyle w:val="Heading2"/>
       </w:pPr>
-      <w:bookmarkStart w:id="16" w:name="_Toc37504936"/>
+      <w:bookmarkStart w:id="15" w:name="_Toc37504936"/>
       <w:r>
         <w:t>Level 2</w:t>
       </w:r>
+      <w:bookmarkEnd w:id="15"/>
+    </w:p>
+    <w:p>
+      <w:pPr>
+        <w:pStyle w:val="Heading3"/>
+      </w:pPr>
+      <w:bookmarkStart w:id="16" w:name="_Toc37504937"/>
+      <w:r>
+        <w:t>Alien Bin</w:t>
+      </w:r>
       <w:bookmarkEnd w:id="16"/>
-    </w:p>
-    <w:p>
-      <w:pPr>
-        <w:pStyle w:val="Heading3"/>
-      </w:pPr>
-      <w:bookmarkStart w:id="17" w:name="_Toc37504937"/>
-      <w:r>
-        <w:t>Alien Bin</w:t>
-      </w:r>
-      <w:bookmarkEnd w:id="17"/>
     </w:p>
     <w:p>
       <w:r>
@@ -7739,12 +7745,12 @@
       <w:pPr>
         <w:pStyle w:val="Heading3"/>
       </w:pPr>
-      <w:bookmarkStart w:id="18" w:name="_Toc37504938"/>
+      <w:bookmarkStart w:id="17" w:name="_Toc37504938"/>
       <w:r>
         <w:lastRenderedPageBreak/>
         <w:t>Half Twins</w:t>
       </w:r>
-      <w:bookmarkEnd w:id="18"/>
+      <w:bookmarkEnd w:id="17"/>
     </w:p>
     <w:p>
       <w:r>
@@ -8124,12 +8130,12 @@
       <w:pPr>
         <w:pStyle w:val="Heading3"/>
       </w:pPr>
-      <w:bookmarkStart w:id="19" w:name="_Toc37504939"/>
+      <w:bookmarkStart w:id="18" w:name="_Toc37504939"/>
       <w:r>
         <w:lastRenderedPageBreak/>
         <w:t>Hidden</w:t>
       </w:r>
-      <w:bookmarkEnd w:id="19"/>
+      <w:bookmarkEnd w:id="18"/>
     </w:p>
     <w:p>
       <w:r>
@@ -8494,13 +8500,13 @@
       <w:pPr>
         <w:pStyle w:val="Heading3"/>
       </w:pPr>
-      <w:bookmarkStart w:id="20" w:name="_Toc37504940"/>
+      <w:bookmarkStart w:id="19" w:name="_Toc37504940"/>
       <w:proofErr w:type="spellStart"/>
       <w:r>
         <w:lastRenderedPageBreak/>
         <w:t>mgdilolmsoamasiug</w:t>
       </w:r>
-      <w:bookmarkEnd w:id="20"/>
+      <w:bookmarkEnd w:id="19"/>
       <w:proofErr w:type="spellEnd"/>
     </w:p>
     <w:p>
@@ -9012,22 +9018,22 @@
       <w:pPr>
         <w:pStyle w:val="Heading2"/>
       </w:pPr>
-      <w:bookmarkStart w:id="21" w:name="_Toc37504941"/>
+      <w:bookmarkStart w:id="20" w:name="_Toc37504941"/>
       <w:r>
         <w:lastRenderedPageBreak/>
         <w:t>Level 3</w:t>
       </w:r>
+      <w:bookmarkEnd w:id="20"/>
+    </w:p>
+    <w:p>
+      <w:pPr>
+        <w:pStyle w:val="Heading3"/>
+      </w:pPr>
+      <w:bookmarkStart w:id="21" w:name="_Toc37504942"/>
+      <w:r>
+        <w:t>Login</w:t>
+      </w:r>
       <w:bookmarkEnd w:id="21"/>
-    </w:p>
-    <w:p>
-      <w:pPr>
-        <w:pStyle w:val="Heading3"/>
-      </w:pPr>
-      <w:bookmarkStart w:id="22" w:name="_Toc37504942"/>
-      <w:r>
-        <w:t>Login</w:t>
-      </w:r>
-      <w:bookmarkEnd w:id="22"/>
     </w:p>
     <w:p>
       <w:r>
@@ -10761,21 +10767,27 @@
       <w:pPr>
         <w:pStyle w:val="Heading2"/>
       </w:pPr>
-      <w:bookmarkStart w:id="23" w:name="_Toc37504943"/>
+      <w:bookmarkStart w:id="22" w:name="_Toc37504943"/>
       <w:r>
         <w:t>Program from Colleagues</w:t>
       </w:r>
+      <w:bookmarkEnd w:id="22"/>
+    </w:p>
+    <w:p>
+      <w:r>
+        <w:t>Disclaimer: Since they operate on different Operating Systems, they sent the C code instead of binary files. The code was compiled on my own machine and the actual C code was not opened for the sake of it being a challenge.</w:t>
+      </w:r>
+    </w:p>
+    <w:p/>
+    <w:p>
+      <w:pPr>
+        <w:pStyle w:val="Heading3"/>
+      </w:pPr>
+      <w:bookmarkStart w:id="23" w:name="_Toc37504944"/>
+      <w:r>
+        <w:t>Login System</w:t>
+      </w:r>
       <w:bookmarkEnd w:id="23"/>
-    </w:p>
-    <w:p>
-      <w:pPr>
-        <w:pStyle w:val="Heading3"/>
-      </w:pPr>
-      <w:bookmarkStart w:id="24" w:name="_Toc37504944"/>
-      <w:r>
-        <w:t>Login System</w:t>
-      </w:r>
-      <w:bookmarkEnd w:id="24"/>
     </w:p>
     <w:p>
       <w:r>
@@ -10979,15 +10991,9 @@
           <w:tab w:val="left" w:pos="989"/>
         </w:tabs>
       </w:pPr>
-      <w:r>
-        <w:tab/>
-      </w:r>
-      <w:r>
-        <w:br w:type="textWrapping" w:clear="all"/>
-      </w:r>
-    </w:p>
-    <w:p/>
-    <w:p/>
+      <w:bookmarkStart w:id="24" w:name="_GoBack"/>
+      <w:bookmarkEnd w:id="24"/>
+    </w:p>
     <w:p>
       <w:pPr>
         <w:pStyle w:val="Heading3"/>
@@ -12437,10 +12443,7 @@
       </w:pPr>
       <w:bookmarkStart w:id="32" w:name="_Toc37504952"/>
       <w:r>
-        <w:t>C</w:t>
-      </w:r>
-      <w:r>
-        <w:t xml:space="preserve">: </w:t>
+        <w:t xml:space="preserve">C: </w:t>
       </w:r>
       <w:proofErr w:type="spellStart"/>
       <w:r>
@@ -12536,14 +12539,27 @@
     <w:r>
       <w:t>/</w:t>
     </w:r>
-    <w:fldSimple w:instr=" NUMPAGES  \* MERGEFORMAT ">
-      <w:r>
-        <w:rPr>
-          <w:noProof/>
-        </w:rPr>
-        <w:t>3</w:t>
-      </w:r>
-    </w:fldSimple>
+    <w:r>
+      <w:fldChar w:fldCharType="begin"/>
+    </w:r>
+    <w:r>
+      <w:instrText xml:space="preserve"> NUMPAGES  \* MERGEFORMAT </w:instrText>
+    </w:r>
+    <w:r>
+      <w:fldChar w:fldCharType="separate"/>
+    </w:r>
+    <w:r>
+      <w:rPr>
+        <w:noProof/>
+      </w:rPr>
+      <w:t>3</w:t>
+    </w:r>
+    <w:r>
+      <w:rPr>
+        <w:noProof/>
+      </w:rPr>
+      <w:fldChar w:fldCharType="end"/>
+    </w:r>
   </w:p>
 </w:ftr>
 </file>
@@ -13868,6 +13884,7 @@
   <w:style w:type="character" w:default="1" w:styleId="DefaultParagraphFont">
     <w:name w:val="Default Paragraph Font"/>
     <w:uiPriority w:val="1"/>
+    <w:semiHidden/>
     <w:unhideWhenUsed/>
   </w:style>
   <w:style w:type="table" w:default="1" w:styleId="TableNormal">
@@ -14579,7 +14596,7 @@
 </file>
 
 <file path=customXml/itemProps2.xml><?xml version="1.0" encoding="utf-8"?>
-<ds:datastoreItem xmlns:ds="http://schemas.openxmlformats.org/officeDocument/2006/customXml" ds:itemID="{FAE5972E-5AAB-3143-BDAA-BB53A76A373A}">
+<ds:datastoreItem xmlns:ds="http://schemas.openxmlformats.org/officeDocument/2006/customXml" ds:itemID="{BDB6AB3D-235C-914F-96CC-C3413C97DCFD}">
   <ds:schemaRefs>
     <ds:schemaRef ds:uri="http://schemas.openxmlformats.org/officeDocument/2006/bibliography"/>
   </ds:schemaRefs>

</xml_diff>